<commit_message>
COMPLETE DIAGRAM, update ALL reports
</commit_message>
<xml_diff>
--- a/Documentation/ADIT_initial.docx
+++ b/Documentation/ADIT_initial.docx
@@ -254,16 +254,16 @@
         <w:rPr>
           <w:b/>
           <w:color w:val="0070C0"/>
-          <w:sz w:val="24"/>
-          <w:szCs w:val="24"/>
+          <w:sz w:val="28"/>
+          <w:szCs w:val="28"/>
         </w:rPr>
       </w:pPr>
       <w:r>
         <w:rPr>
           <w:b/>
           <w:color w:val="0070C0"/>
-          <w:sz w:val="24"/>
-          <w:szCs w:val="24"/>
+          <w:sz w:val="28"/>
+          <w:szCs w:val="28"/>
         </w:rPr>
         <w:lastRenderedPageBreak/>
         <w:t>Domain model (class diagram)</w:t>
@@ -274,15 +274,115 @@
         <w:pStyle w:val="a4"/>
         <w:ind w:leftChars="0" w:left="760"/>
       </w:pPr>
-    </w:p>
-    <w:p>
-      <w:pPr>
-        <w:pStyle w:val="a4"/>
-        <w:ind w:leftChars="0" w:left="760"/>
+      <w:r>
+        <w:rPr>
+          <w:noProof/>
+        </w:rPr>
+        <w:drawing>
+          <wp:inline distT="0" distB="0" distL="0" distR="0">
+            <wp:extent cx="5731510" cy="7348220"/>
+            <wp:effectExtent l="0" t="0" r="2540" b="5080"/>
+            <wp:docPr id="5" name="그림 5" descr="텍스트이(가) 표시된 사진&#10;&#10;매우 높은 신뢰도로 생성된 설명"/>
+            <wp:cNvGraphicFramePr>
+              <a:graphicFrameLocks xmlns:a="http://schemas.openxmlformats.org/drawingml/2006/main" noChangeAspect="1"/>
+            </wp:cNvGraphicFramePr>
+            <a:graphic xmlns:a="http://schemas.openxmlformats.org/drawingml/2006/main">
+              <a:graphicData uri="http://schemas.openxmlformats.org/drawingml/2006/picture">
+                <pic:pic xmlns:pic="http://schemas.openxmlformats.org/drawingml/2006/picture">
+                  <pic:nvPicPr>
+                    <pic:cNvPr id="5" name="domain_model.gif"/>
+                    <pic:cNvPicPr/>
+                  </pic:nvPicPr>
+                  <pic:blipFill>
+                    <a:blip r:embed="rId8" cstate="print">
+                      <a:extLst>
+                        <a:ext uri="{28A0092B-C50C-407E-A947-70E740481C1C}">
+                          <a14:useLocalDpi xmlns:a14="http://schemas.microsoft.com/office/drawing/2010/main" val="0"/>
+                        </a:ext>
+                      </a:extLst>
+                    </a:blip>
+                    <a:stretch>
+                      <a:fillRect/>
+                    </a:stretch>
+                  </pic:blipFill>
+                  <pic:spPr>
+                    <a:xfrm>
+                      <a:off x="0" y="0"/>
+                      <a:ext cx="5731510" cy="7348220"/>
+                    </a:xfrm>
+                    <a:prstGeom prst="rect">
+                      <a:avLst/>
+                    </a:prstGeom>
+                  </pic:spPr>
+                </pic:pic>
+              </a:graphicData>
+            </a:graphic>
+          </wp:inline>
+        </w:drawing>
+      </w:r>
+    </w:p>
+    <w:p>
+      <w:pPr>
+        <w:jc w:val="center"/>
+        <w:rPr>
+          <w:color w:val="FF0000"/>
+          <w:u w:val="single"/>
+        </w:rPr>
+      </w:pPr>
+      <w:r>
         <w:rPr>
           <w:rFonts w:hint="eastAsia"/>
-        </w:rPr>
-      </w:pPr>
+          <w:color w:val="FF0000"/>
+          <w:u w:val="single"/>
+        </w:rPr>
+        <w:t>(</w:t>
+      </w:r>
+      <w:r>
+        <w:rPr>
+          <w:color w:val="FF0000"/>
+          <w:u w:val="single"/>
+        </w:rPr>
+        <w:t xml:space="preserve">you can see </w:t>
+      </w:r>
+      <w:r>
+        <w:rPr>
+          <w:color w:val="FF0000"/>
+          <w:u w:val="single"/>
+        </w:rPr>
+        <w:t>more clear</w:t>
+      </w:r>
+      <w:r>
+        <w:rPr>
+          <w:color w:val="FF0000"/>
+          <w:u w:val="single"/>
+        </w:rPr>
+        <w:t xml:space="preserve"> diagram images at </w:t>
+      </w:r>
+      <w:proofErr w:type="spellStart"/>
+      <w:r>
+        <w:rPr>
+          <w:color w:val="FF0000"/>
+          <w:u w:val="single"/>
+        </w:rPr>
+        <w:t>Github</w:t>
+      </w:r>
+      <w:proofErr w:type="spellEnd"/>
+      <w:r>
+        <w:rPr>
+          <w:color w:val="FF0000"/>
+          <w:u w:val="single"/>
+        </w:rPr>
+        <w:t xml:space="preserve"> ‘Diagram</w:t>
+      </w:r>
+      <w:bookmarkStart w:id="0" w:name="_GoBack"/>
+      <w:bookmarkEnd w:id="0"/>
+      <w:r>
+        <w:rPr>
+          <w:color w:val="FF0000"/>
+          <w:u w:val="single"/>
+        </w:rPr>
+        <w:t>’ folder!)</w:t>
+      </w:r>
     </w:p>
     <w:p>
       <w:pPr>
@@ -295,8 +395,8 @@
         <w:rPr>
           <w:b/>
           <w:color w:val="0070C0"/>
-          <w:sz w:val="24"/>
-          <w:szCs w:val="24"/>
+          <w:sz w:val="28"/>
+          <w:szCs w:val="28"/>
         </w:rPr>
       </w:pPr>
       <w:r>
@@ -304,8 +404,8 @@
           <w:rFonts w:hint="eastAsia"/>
           <w:b/>
           <w:color w:val="0070C0"/>
-          <w:sz w:val="24"/>
-          <w:szCs w:val="24"/>
+          <w:sz w:val="28"/>
+          <w:szCs w:val="28"/>
         </w:rPr>
         <w:t>S</w:t>
       </w:r>
@@ -313,8 +413,8 @@
         <w:rPr>
           <w:b/>
           <w:color w:val="0070C0"/>
-          <w:sz w:val="24"/>
-          <w:szCs w:val="24"/>
+          <w:sz w:val="28"/>
+          <w:szCs w:val="28"/>
         </w:rPr>
         <w:t>oftware architecture &amp; Design model</w:t>
       </w:r>
@@ -324,14 +424,600 @@
         <w:pStyle w:val="a4"/>
         <w:ind w:leftChars="0" w:left="760"/>
       </w:pPr>
+      <w:r>
+        <w:rPr>
+          <w:noProof/>
+        </w:rPr>
+        <w:lastRenderedPageBreak/>
+        <w:drawing>
+          <wp:inline distT="0" distB="0" distL="0" distR="0">
+            <wp:extent cx="5731510" cy="8531225"/>
+            <wp:effectExtent l="0" t="0" r="2540" b="3175"/>
+            <wp:docPr id="6" name="그림 6" descr="텍스트이(가) 표시된 사진&#10;&#10;매우 높은 신뢰도로 생성된 설명"/>
+            <wp:cNvGraphicFramePr>
+              <a:graphicFrameLocks xmlns:a="http://schemas.openxmlformats.org/drawingml/2006/main" noChangeAspect="1"/>
+            </wp:cNvGraphicFramePr>
+            <a:graphic xmlns:a="http://schemas.openxmlformats.org/drawingml/2006/main">
+              <a:graphicData uri="http://schemas.openxmlformats.org/drawingml/2006/picture">
+                <pic:pic xmlns:pic="http://schemas.openxmlformats.org/drawingml/2006/picture">
+                  <pic:nvPicPr>
+                    <pic:cNvPr id="6" name="design_model.gif"/>
+                    <pic:cNvPicPr/>
+                  </pic:nvPicPr>
+                  <pic:blipFill>
+                    <a:blip r:embed="rId9" cstate="print">
+                      <a:extLst>
+                        <a:ext uri="{28A0092B-C50C-407E-A947-70E740481C1C}">
+                          <a14:useLocalDpi xmlns:a14="http://schemas.microsoft.com/office/drawing/2010/main" val="0"/>
+                        </a:ext>
+                      </a:extLst>
+                    </a:blip>
+                    <a:stretch>
+                      <a:fillRect/>
+                    </a:stretch>
+                  </pic:blipFill>
+                  <pic:spPr>
+                    <a:xfrm>
+                      <a:off x="0" y="0"/>
+                      <a:ext cx="5731510" cy="8531225"/>
+                    </a:xfrm>
+                    <a:prstGeom prst="rect">
+                      <a:avLst/>
+                    </a:prstGeom>
+                  </pic:spPr>
+                </pic:pic>
+              </a:graphicData>
+            </a:graphic>
+          </wp:inline>
+        </w:drawing>
+      </w:r>
     </w:p>
     <w:p>
       <w:pPr>
         <w:pStyle w:val="a4"/>
         <w:ind w:leftChars="0" w:left="760"/>
+      </w:pPr>
+      <w:r>
+        <w:rPr>
+          <w:noProof/>
+        </w:rPr>
+        <w:lastRenderedPageBreak/>
+        <w:drawing>
+          <wp:inline distT="0" distB="0" distL="0" distR="0">
+            <wp:extent cx="3000375" cy="8697595"/>
+            <wp:effectExtent l="0" t="0" r="9525" b="8255"/>
+            <wp:docPr id="8" name="그림 8" descr="텍스트, 지도이(가) 표시된 사진&#10;&#10;높은 신뢰도로 생성된 설명"/>
+            <wp:cNvGraphicFramePr>
+              <a:graphicFrameLocks xmlns:a="http://schemas.openxmlformats.org/drawingml/2006/main" noChangeAspect="1"/>
+            </wp:cNvGraphicFramePr>
+            <a:graphic xmlns:a="http://schemas.openxmlformats.org/drawingml/2006/main">
+              <a:graphicData uri="http://schemas.openxmlformats.org/drawingml/2006/picture">
+                <pic:pic xmlns:pic="http://schemas.openxmlformats.org/drawingml/2006/picture">
+                  <pic:nvPicPr>
+                    <pic:cNvPr id="8" name="sequence_diagram-SM_final.jpg"/>
+                    <pic:cNvPicPr/>
+                  </pic:nvPicPr>
+                  <pic:blipFill>
+                    <a:blip r:embed="rId10" cstate="print">
+                      <a:extLst>
+                        <a:ext uri="{28A0092B-C50C-407E-A947-70E740481C1C}">
+                          <a14:useLocalDpi xmlns:a14="http://schemas.microsoft.com/office/drawing/2010/main" val="0"/>
+                        </a:ext>
+                      </a:extLst>
+                    </a:blip>
+                    <a:stretch>
+                      <a:fillRect/>
+                    </a:stretch>
+                  </pic:blipFill>
+                  <pic:spPr>
+                    <a:xfrm>
+                      <a:off x="0" y="0"/>
+                      <a:ext cx="3000375" cy="8697595"/>
+                    </a:xfrm>
+                    <a:prstGeom prst="rect">
+                      <a:avLst/>
+                    </a:prstGeom>
+                  </pic:spPr>
+                </pic:pic>
+              </a:graphicData>
+            </a:graphic>
+          </wp:inline>
+        </w:drawing>
+      </w:r>
+      <w:r>
         <w:rPr>
           <w:rFonts w:hint="eastAsia"/>
         </w:rPr>
+        <w:t>[</w:t>
+      </w:r>
+      <w:r>
+        <w:t>System sequence diagram]</w:t>
+      </w:r>
+    </w:p>
+    <w:p>
+      <w:pPr>
+        <w:pStyle w:val="a4"/>
+        <w:numPr>
+          <w:ilvl w:val="0"/>
+          <w:numId w:val="2"/>
+        </w:numPr>
+        <w:ind w:leftChars="0"/>
+        <w:rPr>
+          <w:b/>
+        </w:rPr>
+      </w:pPr>
+      <w:r>
+        <w:rPr>
+          <w:b/>
+        </w:rPr>
+        <w:lastRenderedPageBreak/>
+        <w:t>Major design decision</w:t>
+      </w:r>
+    </w:p>
+    <w:p>
+      <w:pPr>
+        <w:pStyle w:val="a4"/>
+        <w:ind w:leftChars="0" w:left="1120"/>
+      </w:pPr>
+    </w:p>
+    <w:p>
+      <w:pPr>
+        <w:pStyle w:val="a4"/>
+        <w:numPr>
+          <w:ilvl w:val="0"/>
+          <w:numId w:val="2"/>
+        </w:numPr>
+        <w:ind w:leftChars="0"/>
+        <w:rPr>
+          <w:b/>
+        </w:rPr>
+      </w:pPr>
+      <w:r>
+        <w:rPr>
+          <w:b/>
+        </w:rPr>
+        <w:t>Explanation about how MVC concept was applied</w:t>
+      </w:r>
+    </w:p>
+    <w:p>
+      <w:pPr>
+        <w:pStyle w:val="a4"/>
+        <w:ind w:leftChars="0" w:left="1120"/>
+      </w:pPr>
+      <w:r>
+        <w:t>Here is the picture of MVC model. When we design this program, we referred to this picture. The point is that ‘Model’ can’t be directly connected to ‘View’.</w:t>
+      </w:r>
+    </w:p>
+    <w:p>
+      <w:pPr>
+        <w:pStyle w:val="a4"/>
+        <w:ind w:leftChars="0" w:left="1120"/>
+        <w:jc w:val="center"/>
+      </w:pPr>
+      <w:r>
+        <w:rPr>
+          <w:rFonts w:hint="eastAsia"/>
+          <w:noProof/>
+        </w:rPr>
+        <w:drawing>
+          <wp:inline distT="0" distB="0" distL="0" distR="0">
+            <wp:extent cx="3530600" cy="2353733"/>
+            <wp:effectExtent l="0" t="0" r="0" b="8890"/>
+            <wp:docPr id="4" name="그림 4"/>
+            <wp:cNvGraphicFramePr>
+              <a:graphicFrameLocks xmlns:a="http://schemas.openxmlformats.org/drawingml/2006/main" noChangeAspect="1"/>
+            </wp:cNvGraphicFramePr>
+            <a:graphic xmlns:a="http://schemas.openxmlformats.org/drawingml/2006/main">
+              <a:graphicData uri="http://schemas.openxmlformats.org/drawingml/2006/picture">
+                <pic:pic xmlns:pic="http://schemas.openxmlformats.org/drawingml/2006/picture">
+                  <pic:nvPicPr>
+                    <pic:cNvPr id="4" name="MVC.gif"/>
+                    <pic:cNvPicPr/>
+                  </pic:nvPicPr>
+                  <pic:blipFill>
+                    <a:blip r:embed="rId11">
+                      <a:extLst>
+                        <a:ext uri="{28A0092B-C50C-407E-A947-70E740481C1C}">
+                          <a14:useLocalDpi xmlns:a14="http://schemas.microsoft.com/office/drawing/2010/main" val="0"/>
+                        </a:ext>
+                      </a:extLst>
+                    </a:blip>
+                    <a:stretch>
+                      <a:fillRect/>
+                    </a:stretch>
+                  </pic:blipFill>
+                  <pic:spPr>
+                    <a:xfrm>
+                      <a:off x="0" y="0"/>
+                      <a:ext cx="3539084" cy="2359389"/>
+                    </a:xfrm>
+                    <a:prstGeom prst="rect">
+                      <a:avLst/>
+                    </a:prstGeom>
+                  </pic:spPr>
+                </pic:pic>
+              </a:graphicData>
+            </a:graphic>
+          </wp:inline>
+        </w:drawing>
+      </w:r>
+    </w:p>
+    <w:p>
+      <w:pPr>
+        <w:pStyle w:val="a4"/>
+        <w:ind w:leftChars="0" w:left="1120"/>
+      </w:pPr>
+      <w:r>
+        <w:t xml:space="preserve">We define </w:t>
+      </w:r>
+      <w:r>
+        <w:t>‘view’</w:t>
+      </w:r>
+      <w:r>
+        <w:t xml:space="preserve"> class</w:t>
+      </w:r>
+      <w:r>
+        <w:t>es</w:t>
+      </w:r>
+      <w:r>
+        <w:t xml:space="preserve"> as {</w:t>
+      </w:r>
+      <w:proofErr w:type="spellStart"/>
+      <w:r>
+        <w:t>MainView</w:t>
+      </w:r>
+      <w:proofErr w:type="spellEnd"/>
+      <w:r>
+        <w:t xml:space="preserve">, PanelView, </w:t>
+      </w:r>
+      <w:proofErr w:type="spellStart"/>
+      <w:r>
+        <w:t>TextLineNumber</w:t>
+      </w:r>
+      <w:proofErr w:type="spellEnd"/>
+      <w:r>
+        <w:t xml:space="preserve">, </w:t>
+      </w:r>
+      <w:proofErr w:type="spellStart"/>
+      <w:r>
+        <w:t>CompareTable</w:t>
+      </w:r>
+      <w:proofErr w:type="spellEnd"/>
+      <w:r>
+        <w:t xml:space="preserve">, </w:t>
+      </w:r>
+      <w:proofErr w:type="spellStart"/>
+      <w:r>
+        <w:t>CompareTableRender</w:t>
+      </w:r>
+      <w:r>
+        <w:t>er</w:t>
+      </w:r>
+      <w:proofErr w:type="spellEnd"/>
+      <w:r>
+        <w:t xml:space="preserve">}, </w:t>
+      </w:r>
+      <w:r>
+        <w:t>‘model’</w:t>
+      </w:r>
+      <w:r>
+        <w:t xml:space="preserve"> class</w:t>
+      </w:r>
+      <w:r>
+        <w:t>es</w:t>
+      </w:r>
+      <w:r>
+        <w:t xml:space="preserve"> as {Merge, </w:t>
+      </w:r>
+      <w:proofErr w:type="spellStart"/>
+      <w:r>
+        <w:t>TextEditorModel</w:t>
+      </w:r>
+      <w:proofErr w:type="spellEnd"/>
+      <w:r>
+        <w:t xml:space="preserve">, </w:t>
+      </w:r>
+      <w:proofErr w:type="spellStart"/>
+      <w:r>
+        <w:t>FileComparator</w:t>
+      </w:r>
+      <w:proofErr w:type="spellEnd"/>
+      <w:r>
+        <w:t xml:space="preserve">}, and </w:t>
+      </w:r>
+      <w:r>
+        <w:t>‘controller’</w:t>
+      </w:r>
+      <w:r>
+        <w:t xml:space="preserve"> as {</w:t>
+      </w:r>
+      <w:proofErr w:type="spellStart"/>
+      <w:r>
+        <w:t>MergeController</w:t>
+      </w:r>
+      <w:proofErr w:type="spellEnd"/>
+      <w:r>
+        <w:t xml:space="preserve">, </w:t>
+      </w:r>
+      <w:proofErr w:type="spellStart"/>
+      <w:r>
+        <w:t>TextEditorController</w:t>
+      </w:r>
+      <w:proofErr w:type="spellEnd"/>
+      <w:r>
+        <w:t>}.</w:t>
+      </w:r>
+    </w:p>
+    <w:p>
+      <w:pPr>
+        <w:pStyle w:val="a4"/>
+        <w:ind w:leftChars="0" w:left="1120"/>
+      </w:pPr>
+      <w:r>
+        <w:rPr>
+          <w:rFonts w:hint="eastAsia"/>
+        </w:rPr>
+        <w:t>A</w:t>
+      </w:r>
+      <w:r>
+        <w:t xml:space="preserve">s you can see these two class diagrams (domain model and design model), all the classes in </w:t>
+      </w:r>
+      <w:r>
+        <w:t>view</w:t>
+      </w:r>
+      <w:r>
+        <w:t xml:space="preserve"> are not directly connected to any class in </w:t>
+      </w:r>
+      <w:r>
+        <w:t>model</w:t>
+      </w:r>
+      <w:r>
+        <w:t xml:space="preserve">. In other words, </w:t>
+      </w:r>
+      <w:r>
+        <w:t>controller</w:t>
+      </w:r>
+      <w:r>
+        <w:t xml:space="preserve"> is the only mediator between </w:t>
+      </w:r>
+      <w:r>
+        <w:t>model</w:t>
+      </w:r>
+      <w:r>
+        <w:t xml:space="preserve"> and </w:t>
+      </w:r>
+      <w:r>
+        <w:t>view</w:t>
+      </w:r>
+      <w:r>
+        <w:t>.</w:t>
+      </w:r>
+      <w:r>
+        <w:t xml:space="preserve"> Also, when state of model is changed, controller receives the signal and sends it to the view so that the view can </w:t>
+      </w:r>
+      <w:r>
+        <w:t>apply</w:t>
+      </w:r>
+      <w:r>
+        <w:t xml:space="preserve"> the change</w:t>
+      </w:r>
+      <w:r>
+        <w:t xml:space="preserve"> and show it</w:t>
+      </w:r>
+      <w:r>
+        <w:t xml:space="preserve"> to the user</w:t>
+      </w:r>
+      <w:r>
+        <w:t>.</w:t>
+      </w:r>
+    </w:p>
+    <w:p>
+      <w:pPr>
+        <w:pStyle w:val="a4"/>
+        <w:ind w:leftChars="0" w:left="1120"/>
+      </w:pPr>
+      <w:r>
+        <w:t>So, concept of MVC model is applied to our program.</w:t>
+      </w:r>
+    </w:p>
+    <w:p>
+      <w:pPr>
+        <w:pStyle w:val="a4"/>
+        <w:ind w:leftChars="0" w:left="1120"/>
+      </w:pPr>
+    </w:p>
+    <w:p>
+      <w:pPr>
+        <w:pStyle w:val="a4"/>
+        <w:numPr>
+          <w:ilvl w:val="0"/>
+          <w:numId w:val="2"/>
+        </w:numPr>
+        <w:ind w:leftChars="0"/>
+        <w:rPr>
+          <w:b/>
+        </w:rPr>
+      </w:pPr>
+      <w:r>
+        <w:rPr>
+          <w:b/>
+        </w:rPr>
+        <w:t xml:space="preserve">Explanation about </w:t>
+      </w:r>
+      <w:r>
+        <w:rPr>
+          <w:rFonts w:ascii="맑은 고딕" w:eastAsia="맑은 고딕" w:cs="맑은 고딕"/>
+          <w:b/>
+          <w:bCs/>
+          <w:szCs w:val="20"/>
+        </w:rPr>
+        <w:t>how OO design principles were applied (with code examples)</w:t>
+      </w:r>
+    </w:p>
+    <w:p>
+      <w:pPr>
+        <w:pStyle w:val="a4"/>
+        <w:ind w:leftChars="0" w:left="1120"/>
+      </w:pPr>
+      <w:r>
+        <w:t>[</w:t>
+      </w:r>
+      <w:r>
+        <w:t>E</w:t>
+      </w:r>
+      <w:r>
+        <w:t>ncapsulation</w:t>
+      </w:r>
+      <w:r>
+        <w:t>]</w:t>
+      </w:r>
+    </w:p>
+    <w:p>
+      <w:pPr>
+        <w:pStyle w:val="a4"/>
+        <w:ind w:leftChars="0" w:left="1120"/>
+      </w:pPr>
+      <w:r>
+        <w:t xml:space="preserve">We set member variables as private or protected (there are only few exceptions), also we </w:t>
+      </w:r>
+      <w:r>
+        <w:t>made public getter &amp; setter methods to access those private or protected member variables. For some methods which are used only within in one class, we set them as private, otherwise, we set methods as private.</w:t>
+      </w:r>
+    </w:p>
+    <w:p>
+      <w:pPr>
+        <w:pStyle w:val="a4"/>
+        <w:ind w:leftChars="0" w:left="1120"/>
+      </w:pPr>
+      <w:r>
+        <w:lastRenderedPageBreak/>
+        <w:t>[</w:t>
+      </w:r>
+      <w:r>
+        <w:t>Inheritance</w:t>
+      </w:r>
+      <w:r>
+        <w:t>]</w:t>
+      </w:r>
+    </w:p>
+    <w:p>
+      <w:pPr>
+        <w:pStyle w:val="a4"/>
+        <w:ind w:leftChars="0" w:left="1120"/>
+      </w:pPr>
+      <w:r>
+        <w:t xml:space="preserve">We use inheritance when we design ‘view’ classes. Here </w:t>
+      </w:r>
+      <w:proofErr w:type="gramStart"/>
+      <w:r>
+        <w:t>is</w:t>
+      </w:r>
+      <w:proofErr w:type="gramEnd"/>
+      <w:r>
+        <w:t xml:space="preserve"> the pictures of code.</w:t>
+      </w:r>
+    </w:p>
+    <w:p>
+      <w:pPr>
+        <w:pStyle w:val="a4"/>
+        <w:ind w:leftChars="0" w:left="1120"/>
+      </w:pPr>
+      <w:r>
+        <w:rPr>
+          <w:rFonts w:hint="eastAsia"/>
+          <w:noProof/>
+        </w:rPr>
+        <w:drawing>
+          <wp:inline distT="0" distB="0" distL="0" distR="0">
+            <wp:extent cx="4826248" cy="1168460"/>
+            <wp:effectExtent l="0" t="0" r="0" b="0"/>
+            <wp:docPr id="7" name="그림 7" descr="스크린샷이(가) 표시된 사진&#10;&#10;매우 높은 신뢰도로 생성된 설명"/>
+            <wp:cNvGraphicFramePr>
+              <a:graphicFrameLocks xmlns:a="http://schemas.openxmlformats.org/drawingml/2006/main" noChangeAspect="1"/>
+            </wp:cNvGraphicFramePr>
+            <a:graphic xmlns:a="http://schemas.openxmlformats.org/drawingml/2006/main">
+              <a:graphicData uri="http://schemas.openxmlformats.org/drawingml/2006/picture">
+                <pic:pic xmlns:pic="http://schemas.openxmlformats.org/drawingml/2006/picture">
+                  <pic:nvPicPr>
+                    <pic:cNvPr id="7" name="ex.png"/>
+                    <pic:cNvPicPr/>
+                  </pic:nvPicPr>
+                  <pic:blipFill>
+                    <a:blip r:embed="rId12">
+                      <a:extLst>
+                        <a:ext uri="{28A0092B-C50C-407E-A947-70E740481C1C}">
+                          <a14:useLocalDpi xmlns:a14="http://schemas.microsoft.com/office/drawing/2010/main" val="0"/>
+                        </a:ext>
+                      </a:extLst>
+                    </a:blip>
+                    <a:stretch>
+                      <a:fillRect/>
+                    </a:stretch>
+                  </pic:blipFill>
+                  <pic:spPr>
+                    <a:xfrm>
+                      <a:off x="0" y="0"/>
+                      <a:ext cx="4826248" cy="1168460"/>
+                    </a:xfrm>
+                    <a:prstGeom prst="rect">
+                      <a:avLst/>
+                    </a:prstGeom>
+                  </pic:spPr>
+                </pic:pic>
+              </a:graphicData>
+            </a:graphic>
+          </wp:inline>
+        </w:drawing>
+      </w:r>
+    </w:p>
+    <w:p>
+      <w:pPr>
+        <w:pStyle w:val="a4"/>
+        <w:ind w:leftChars="0" w:left="1120"/>
+      </w:pPr>
+    </w:p>
+    <w:p>
+      <w:pPr>
+        <w:pStyle w:val="a4"/>
+        <w:numPr>
+          <w:ilvl w:val="0"/>
+          <w:numId w:val="2"/>
+        </w:numPr>
+        <w:ind w:leftChars="0"/>
+        <w:rPr>
+          <w:b/>
+        </w:rPr>
+      </w:pPr>
+      <w:r>
+        <w:rPr>
+          <w:rFonts w:hint="eastAsia"/>
+          <w:b/>
+        </w:rPr>
+        <w:t>E</w:t>
+      </w:r>
+      <w:r>
+        <w:rPr>
+          <w:b/>
+        </w:rPr>
+        <w:t xml:space="preserve">xplanation about </w:t>
+      </w:r>
+      <w:r>
+        <w:rPr>
+          <w:b/>
+        </w:rPr>
+        <w:t>how our program was designed to be testable by Unit-test tools</w:t>
+      </w:r>
+    </w:p>
+    <w:p>
+      <w:pPr>
+        <w:pStyle w:val="a4"/>
+        <w:ind w:leftChars="0" w:left="1120"/>
+      </w:pPr>
+    </w:p>
+    <w:p>
+      <w:pPr>
+        <w:pStyle w:val="a4"/>
+        <w:ind w:leftChars="0" w:left="1120"/>
       </w:pPr>
     </w:p>
     <w:p>
@@ -345,8 +1031,8 @@
         <w:rPr>
           <w:b/>
           <w:color w:val="0070C0"/>
-          <w:sz w:val="24"/>
-          <w:szCs w:val="24"/>
+          <w:sz w:val="28"/>
+          <w:szCs w:val="28"/>
         </w:rPr>
       </w:pPr>
       <w:r>
@@ -354,8 +1040,8 @@
           <w:rFonts w:hint="eastAsia"/>
           <w:b/>
           <w:color w:val="0070C0"/>
-          <w:sz w:val="24"/>
-          <w:szCs w:val="24"/>
+          <w:sz w:val="28"/>
+          <w:szCs w:val="28"/>
         </w:rPr>
         <w:t>U</w:t>
       </w:r>
@@ -363,8 +1049,8 @@
         <w:rPr>
           <w:b/>
           <w:color w:val="0070C0"/>
-          <w:sz w:val="24"/>
-          <w:szCs w:val="24"/>
+          <w:sz w:val="28"/>
+          <w:szCs w:val="28"/>
         </w:rPr>
         <w:t>sage of program &amp; screen shots of examples</w:t>
       </w:r>
@@ -379,9 +1065,6 @@
       <w:pPr>
         <w:pStyle w:val="a4"/>
         <w:ind w:leftChars="0" w:left="760"/>
-        <w:rPr>
-          <w:rFonts w:hint="eastAsia"/>
-        </w:rPr>
       </w:pPr>
     </w:p>
     <w:p>
@@ -395,8 +1078,8 @@
         <w:rPr>
           <w:b/>
           <w:color w:val="0070C0"/>
-          <w:sz w:val="24"/>
-          <w:szCs w:val="24"/>
+          <w:sz w:val="28"/>
+          <w:szCs w:val="28"/>
         </w:rPr>
       </w:pPr>
       <w:r>
@@ -404,8 +1087,8 @@
           <w:rFonts w:hint="eastAsia"/>
           <w:b/>
           <w:color w:val="0070C0"/>
-          <w:sz w:val="24"/>
-          <w:szCs w:val="24"/>
+          <w:sz w:val="28"/>
+          <w:szCs w:val="28"/>
         </w:rPr>
         <w:t>F</w:t>
       </w:r>
@@ -413,8 +1096,8 @@
         <w:rPr>
           <w:b/>
           <w:color w:val="0070C0"/>
-          <w:sz w:val="24"/>
-          <w:szCs w:val="24"/>
+          <w:sz w:val="28"/>
+          <w:szCs w:val="28"/>
         </w:rPr>
         <w:t>unctional unit test cases and results</w:t>
       </w:r>
@@ -429,9 +1112,6 @@
       <w:pPr>
         <w:pStyle w:val="a4"/>
         <w:ind w:leftChars="0" w:left="760"/>
-        <w:rPr>
-          <w:rFonts w:hint="eastAsia"/>
-        </w:rPr>
       </w:pPr>
     </w:p>
     <w:p>
@@ -445,16 +1125,16 @@
         <w:rPr>
           <w:b/>
           <w:color w:val="0070C0"/>
-          <w:sz w:val="24"/>
-          <w:szCs w:val="24"/>
+          <w:sz w:val="28"/>
+          <w:szCs w:val="28"/>
         </w:rPr>
       </w:pPr>
       <w:r>
         <w:rPr>
           <w:b/>
           <w:color w:val="0070C0"/>
-          <w:sz w:val="24"/>
-          <w:szCs w:val="24"/>
+          <w:sz w:val="28"/>
+          <w:szCs w:val="28"/>
         </w:rPr>
         <w:t>System test cases and results</w:t>
       </w:r>
@@ -467,9 +1147,6 @@
     <w:p>
       <w:pPr>
         <w:ind w:left="760"/>
-        <w:rPr>
-          <w:rFonts w:hint="eastAsia"/>
-        </w:rPr>
       </w:pPr>
     </w:p>
     <w:p>
@@ -483,8 +1160,8 @@
         <w:rPr>
           <w:b/>
           <w:color w:val="0070C0"/>
-          <w:sz w:val="24"/>
-          <w:szCs w:val="24"/>
+          <w:sz w:val="28"/>
+          <w:szCs w:val="28"/>
         </w:rPr>
       </w:pPr>
       <w:r>
@@ -492,8 +1169,8 @@
           <w:rFonts w:hint="eastAsia"/>
           <w:b/>
           <w:color w:val="0070C0"/>
-          <w:sz w:val="24"/>
-          <w:szCs w:val="24"/>
+          <w:sz w:val="28"/>
+          <w:szCs w:val="28"/>
         </w:rPr>
         <w:t>(</w:t>
       </w:r>
@@ -501,8 +1178,8 @@
         <w:rPr>
           <w:b/>
           <w:color w:val="0070C0"/>
-          <w:sz w:val="24"/>
-          <w:szCs w:val="24"/>
+          <w:sz w:val="28"/>
+          <w:szCs w:val="28"/>
         </w:rPr>
         <w:t>If any) functional limitations</w:t>
       </w:r>
@@ -517,12 +1194,7 @@
       <w:pPr>
         <w:pStyle w:val="a4"/>
         <w:ind w:leftChars="0" w:left="760"/>
-        <w:rPr>
-          <w:rFonts w:hint="eastAsia"/>
-        </w:rPr>
-      </w:pPr>
-      <w:bookmarkStart w:id="0" w:name="_GoBack"/>
-      <w:bookmarkEnd w:id="0"/>
+      </w:pPr>
     </w:p>
     <w:sectPr>
       <w:pgSz w:w="11906" w:h="16838"/>
@@ -675,8 +1347,100 @@
       </w:pPr>
     </w:lvl>
   </w:abstractNum>
+  <w:abstractNum w:abstractNumId="1" w15:restartNumberingAfterBreak="0">
+    <w:nsid w:val="22B2496F"/>
+    <w:multiLevelType w:val="hybridMultilevel"/>
+    <w:tmpl w:val="09EC1E4C"/>
+    <w:lvl w:ilvl="0" w:tplc="C8529EC8">
+      <w:start w:val="1"/>
+      <w:numFmt w:val="decimal"/>
+      <w:lvlText w:val="(%1)"/>
+      <w:lvlJc w:val="left"/>
+      <w:pPr>
+        <w:ind w:left="1120" w:hanging="360"/>
+      </w:pPr>
+      <w:rPr>
+        <w:rFonts w:hint="default"/>
+      </w:rPr>
+    </w:lvl>
+    <w:lvl w:ilvl="1" w:tplc="04090019" w:tentative="1">
+      <w:start w:val="1"/>
+      <w:numFmt w:val="upperLetter"/>
+      <w:lvlText w:val="%2."/>
+      <w:lvlJc w:val="left"/>
+      <w:pPr>
+        <w:ind w:left="1560" w:hanging="400"/>
+      </w:pPr>
+    </w:lvl>
+    <w:lvl w:ilvl="2" w:tplc="0409001B" w:tentative="1">
+      <w:start w:val="1"/>
+      <w:numFmt w:val="lowerRoman"/>
+      <w:lvlText w:val="%3."/>
+      <w:lvlJc w:val="right"/>
+      <w:pPr>
+        <w:ind w:left="1960" w:hanging="400"/>
+      </w:pPr>
+    </w:lvl>
+    <w:lvl w:ilvl="3" w:tplc="0409000F" w:tentative="1">
+      <w:start w:val="1"/>
+      <w:numFmt w:val="decimal"/>
+      <w:lvlText w:val="%4."/>
+      <w:lvlJc w:val="left"/>
+      <w:pPr>
+        <w:ind w:left="2360" w:hanging="400"/>
+      </w:pPr>
+    </w:lvl>
+    <w:lvl w:ilvl="4" w:tplc="04090019" w:tentative="1">
+      <w:start w:val="1"/>
+      <w:numFmt w:val="upperLetter"/>
+      <w:lvlText w:val="%5."/>
+      <w:lvlJc w:val="left"/>
+      <w:pPr>
+        <w:ind w:left="2760" w:hanging="400"/>
+      </w:pPr>
+    </w:lvl>
+    <w:lvl w:ilvl="5" w:tplc="0409001B" w:tentative="1">
+      <w:start w:val="1"/>
+      <w:numFmt w:val="lowerRoman"/>
+      <w:lvlText w:val="%6."/>
+      <w:lvlJc w:val="right"/>
+      <w:pPr>
+        <w:ind w:left="3160" w:hanging="400"/>
+      </w:pPr>
+    </w:lvl>
+    <w:lvl w:ilvl="6" w:tplc="0409000F" w:tentative="1">
+      <w:start w:val="1"/>
+      <w:numFmt w:val="decimal"/>
+      <w:lvlText w:val="%7."/>
+      <w:lvlJc w:val="left"/>
+      <w:pPr>
+        <w:ind w:left="3560" w:hanging="400"/>
+      </w:pPr>
+    </w:lvl>
+    <w:lvl w:ilvl="7" w:tplc="04090019" w:tentative="1">
+      <w:start w:val="1"/>
+      <w:numFmt w:val="upperLetter"/>
+      <w:lvlText w:val="%8."/>
+      <w:lvlJc w:val="left"/>
+      <w:pPr>
+        <w:ind w:left="3960" w:hanging="400"/>
+      </w:pPr>
+    </w:lvl>
+    <w:lvl w:ilvl="8" w:tplc="0409001B" w:tentative="1">
+      <w:start w:val="1"/>
+      <w:numFmt w:val="lowerRoman"/>
+      <w:lvlText w:val="%9."/>
+      <w:lvlJc w:val="right"/>
+      <w:pPr>
+        <w:ind w:left="4360" w:hanging="400"/>
+      </w:pPr>
+    </w:lvl>
+  </w:abstractNum>
   <w:num w:numId="1">
     <w:abstractNumId w:val="0"/>
+  </w:num>
+  <w:num w:numId="2">
+    <w:abstractNumId w:val="1"/>
   </w:num>
 </w:numbering>
 </file>

</xml_diff>

<commit_message>
Add some contents in ADIT(incomplete)
Add some contents in ADIT
</commit_message>
<xml_diff>
--- a/Documentation/ADIT_initial.docx
+++ b/Documentation/ADIT_initial.docx
@@ -213,7 +213,6 @@
         </w:rPr>
         <w:t xml:space="preserve"> </w:t>
       </w:r>
-      <w:proofErr w:type="spellStart"/>
       <w:r>
         <w:rPr>
           <w:rFonts w:hint="eastAsia"/>
@@ -223,7 +222,6 @@
         </w:rPr>
         <w:t>윤신영</w:t>
       </w:r>
-      <w:proofErr w:type="spellEnd"/>
       <w:r>
         <w:rPr>
           <w:b/>
@@ -372,16 +370,7 @@
           <w:color w:val="FF0000"/>
           <w:u w:val="single"/>
         </w:rPr>
-        <w:t xml:space="preserve"> ‘Diagram</w:t>
-      </w:r>
-      <w:bookmarkStart w:id="0" w:name="_GoBack"/>
-      <w:bookmarkEnd w:id="0"/>
-      <w:r>
-        <w:rPr>
-          <w:color w:val="FF0000"/>
-          <w:u w:val="single"/>
-        </w:rPr>
-        <w:t>’ folder!)</w:t>
+        <w:t xml:space="preserve"> ‘Diagram’ folder!)</w:t>
       </w:r>
     </w:p>
     <w:p>
@@ -559,6 +548,94 @@
         <w:pStyle w:val="a4"/>
         <w:ind w:leftChars="0" w:left="1120"/>
       </w:pPr>
+      <w:r>
+        <w:t>[</w:t>
+      </w:r>
+      <w:r>
+        <w:rPr>
+          <w:rFonts w:hint="eastAsia"/>
+        </w:rPr>
+        <w:t>H</w:t>
+      </w:r>
+      <w:r>
+        <w:t>ow to compare the texts?]</w:t>
+      </w:r>
+    </w:p>
+    <w:p>
+      <w:pPr>
+        <w:pStyle w:val="a4"/>
+        <w:ind w:leftChars="0" w:left="1120"/>
+      </w:pPr>
+      <w:r>
+        <w:t>By using the algorithms for longest common subsequence(LCS) problem and sequence alignment, we compute the matrix C which stores the LCS length and compare two panels based on the matrix.</w:t>
+      </w:r>
+    </w:p>
+    <w:p>
+      <w:pPr>
+        <w:pStyle w:val="a4"/>
+        <w:ind w:leftChars="0" w:left="1120"/>
+      </w:pPr>
+      <w:r>
+        <w:rPr>
+          <w:rFonts w:hint="eastAsia"/>
+        </w:rPr>
+        <w:t>[</w:t>
+      </w:r>
+      <w:r>
+        <w:t>How to distinguish two cases? 1. Different strings are in same line index in each panel 2. The string is in only one panel]</w:t>
+      </w:r>
+    </w:p>
+    <w:p>
+      <w:pPr>
+        <w:pStyle w:val="a4"/>
+        <w:ind w:leftChars="0" w:left="1120"/>
+        <w:rPr>
+          <w:rFonts w:hint="eastAsia"/>
+        </w:rPr>
+      </w:pPr>
+      <w:r>
+        <w:rPr>
+          <w:rFonts w:hint="eastAsia"/>
+        </w:rPr>
+        <w:t>I</w:t>
+      </w:r>
+      <w:r>
+        <w:t xml:space="preserve">n the case 1, we multiply (-1) to the index of string. In the case 2, the string is stored in the panel which the string is in and the blank </w:t>
+      </w:r>
+      <w:proofErr w:type="gramStart"/>
+      <w:r>
+        <w:t>value(</w:t>
+      </w:r>
+      <w:proofErr w:type="gramEnd"/>
+      <w:r>
+        <w:t>0) is stored in another panel.</w:t>
+      </w:r>
+    </w:p>
+    <w:p>
+      <w:pPr>
+        <w:pStyle w:val="a4"/>
+        <w:ind w:leftChars="0" w:left="1120"/>
+      </w:pPr>
+      <w:r>
+        <w:t>[What data type would be returned after compare, traverse and merge function?]</w:t>
+      </w:r>
+    </w:p>
+    <w:p>
+      <w:pPr>
+        <w:pStyle w:val="a4"/>
+        <w:ind w:leftChars="0" w:left="1120"/>
+      </w:pPr>
+      <w:bookmarkStart w:id="0" w:name="_GoBack"/>
+      <w:bookmarkEnd w:id="0"/>
+    </w:p>
+    <w:p>
+      <w:pPr>
+        <w:pStyle w:val="a4"/>
+        <w:ind w:leftChars="0" w:left="1120"/>
+        <w:rPr>
+          <w:rFonts w:hint="eastAsia"/>
+        </w:rPr>
+      </w:pPr>
     </w:p>
     <w:p>
       <w:pPr>
@@ -793,7 +870,11 @@
         <w:t>.</w:t>
       </w:r>
       <w:r>
-        <w:t xml:space="preserve"> Also, when state of model is changed, controller receives the signal and sends it to the view so that the view can </w:t>
+        <w:t xml:space="preserve"> Also, when state of model is </w:t>
+      </w:r>
+      <w:r>
+        <w:lastRenderedPageBreak/>
+        <w:t xml:space="preserve">changed, controller receives the signal and sends it to the view so that the view can </w:t>
       </w:r>
       <w:r>
         <w:t>apply</w:t>
@@ -890,7 +971,6 @@
         <w:ind w:leftChars="0" w:left="1120"/>
       </w:pPr>
       <w:r>
-        <w:lastRenderedPageBreak/>
         <w:t>[</w:t>
       </w:r>
       <w:r>
@@ -1136,6 +1216,7 @@
           <w:sz w:val="28"/>
           <w:szCs w:val="28"/>
         </w:rPr>
+        <w:lastRenderedPageBreak/>
         <w:t>System test cases and results</w:t>
       </w:r>
     </w:p>

</xml_diff>

<commit_message>
Modified ADIT and comments in FileComparator.java
Modified ADIT and some comments in FileComparator.java
</commit_message>
<xml_diff>
--- a/Documentation/ADIT_initial.docx
+++ b/Documentation/ADIT_initial.docx
@@ -617,13 +617,108 @@
         <w:ind w:leftChars="0" w:left="1120"/>
       </w:pPr>
       <w:r>
-        <w:t>[What data type would be returned after compare, traverse and merge function?]</w:t>
+        <w:t xml:space="preserve">[What data type would be returned </w:t>
+      </w:r>
+      <w:r>
+        <w:t xml:space="preserve">to Merge class </w:t>
+      </w:r>
+      <w:r>
+        <w:t>after compar</w:t>
+      </w:r>
+      <w:r>
+        <w:t xml:space="preserve">ing in </w:t>
+      </w:r>
+      <w:proofErr w:type="spellStart"/>
+      <w:r>
+        <w:t>FileComparator</w:t>
+      </w:r>
+      <w:proofErr w:type="spellEnd"/>
+      <w:r>
+        <w:t xml:space="preserve"> class</w:t>
+      </w:r>
+      <w:r>
+        <w:t>?]</w:t>
       </w:r>
     </w:p>
     <w:p>
       <w:pPr>
         <w:pStyle w:val="a4"/>
         <w:ind w:leftChars="0" w:left="1120"/>
+      </w:pPr>
+      <w:r>
+        <w:t xml:space="preserve">In </w:t>
+      </w:r>
+      <w:proofErr w:type="spellStart"/>
+      <w:r>
+        <w:t>FileComparator</w:t>
+      </w:r>
+      <w:proofErr w:type="spellEnd"/>
+      <w:r>
+        <w:t xml:space="preserve"> class, th</w:t>
+      </w:r>
+      <w:r>
+        <w:t xml:space="preserve">e difference of two panel is stored in each integer type </w:t>
+      </w:r>
+      <w:proofErr w:type="spellStart"/>
+      <w:r>
+        <w:t>arraylist</w:t>
+      </w:r>
+      <w:proofErr w:type="spellEnd"/>
+      <w:r>
+        <w:t xml:space="preserve"> a</w:t>
+      </w:r>
+      <w:r>
+        <w:t xml:space="preserve">nd the block, which store the block’s start and end index, is stored in </w:t>
+      </w:r>
+      <w:r>
+        <w:t xml:space="preserve">integer array type </w:t>
+      </w:r>
+      <w:proofErr w:type="spellStart"/>
+      <w:r>
+        <w:t>arraylist</w:t>
+      </w:r>
+      <w:proofErr w:type="spellEnd"/>
+      <w:r>
+        <w:t xml:space="preserve">. When merge call getter functions by </w:t>
+      </w:r>
+      <w:proofErr w:type="spellStart"/>
+      <w:r>
+        <w:t>FileComparator</w:t>
+      </w:r>
+      <w:proofErr w:type="spellEnd"/>
+      <w:r>
+        <w:t xml:space="preserve"> object, all elements in left panel’s </w:t>
+      </w:r>
+      <w:proofErr w:type="spellStart"/>
+      <w:r>
+        <w:t>arraylist</w:t>
+      </w:r>
+      <w:proofErr w:type="spellEnd"/>
+      <w:r>
+        <w:t xml:space="preserve"> are changed to negative integer, and all in right </w:t>
+      </w:r>
+      <w:proofErr w:type="gramStart"/>
+      <w:r>
+        <w:t>panel’s</w:t>
+      </w:r>
+      <w:proofErr w:type="gramEnd"/>
+      <w:r>
+        <w:t xml:space="preserve"> are changed to positive integer.</w:t>
+      </w:r>
+    </w:p>
+    <w:p>
+      <w:pPr>
+        <w:pStyle w:val="a4"/>
+        <w:ind w:leftChars="0" w:left="1120"/>
+      </w:pPr>
+    </w:p>
+    <w:p>
+      <w:pPr>
+        <w:pStyle w:val="a4"/>
+        <w:ind w:leftChars="0" w:left="1120"/>
+        <w:rPr>
+          <w:rFonts w:hint="eastAsia"/>
+        </w:rPr>
       </w:pPr>
       <w:bookmarkStart w:id="0" w:name="_GoBack"/>
       <w:bookmarkEnd w:id="0"/>
@@ -676,6 +771,7 @@
           <w:rFonts w:hint="eastAsia"/>
           <w:noProof/>
         </w:rPr>
+        <w:lastRenderedPageBreak/>
         <w:drawing>
           <wp:inline distT="0" distB="0" distL="0" distR="0">
             <wp:extent cx="3530600" cy="2353733"/>
@@ -870,11 +966,7 @@
         <w:t>.</w:t>
       </w:r>
       <w:r>
-        <w:t xml:space="preserve"> Also, when state of model is </w:t>
-      </w:r>
-      <w:r>
-        <w:lastRenderedPageBreak/>
-        <w:t xml:space="preserve">changed, controller receives the signal and sends it to the view so that the view can </w:t>
+        <w:t xml:space="preserve"> Also, when state of model is changed, controller receives the signal and sends it to the view so that the view can </w:t>
       </w:r>
       <w:r>
         <w:t>apply</w:t>
@@ -1007,6 +1099,7 @@
           <w:rFonts w:hint="eastAsia"/>
           <w:noProof/>
         </w:rPr>
+        <w:lastRenderedPageBreak/>
         <w:drawing>
           <wp:inline distT="0" distB="0" distL="0" distR="0">
             <wp:extent cx="4826248" cy="1168460"/>
@@ -1216,7 +1309,6 @@
           <w:sz w:val="28"/>
           <w:szCs w:val="28"/>
         </w:rPr>
-        <w:lastRenderedPageBreak/>
         <w:t>System test cases and results</w:t>
       </w:r>
     </w:p>

</xml_diff>

<commit_message>
Add some contents in ADIT
Add some contents in ADIT (major design decision)
</commit_message>
<xml_diff>
--- a/Documentation/ADIT_initial.docx
+++ b/Documentation/ADIT_initial.docx
@@ -547,6 +547,56 @@
       <w:pPr>
         <w:pStyle w:val="a4"/>
         <w:ind w:leftChars="0" w:left="1120"/>
+        <w:rPr>
+          <w:rFonts w:hint="eastAsia"/>
+        </w:rPr>
+      </w:pPr>
+      <w:proofErr w:type="gramStart"/>
+      <w:r>
+        <w:rPr>
+          <w:rFonts w:hint="eastAsia"/>
+        </w:rPr>
+        <w:t>/</w:t>
+      </w:r>
+      <w:r>
+        <w:t xml:space="preserve">/ </w:t>
+      </w:r>
+      <w:r>
+        <w:rPr>
+          <w:rFonts w:hint="eastAsia"/>
+        </w:rPr>
+        <w:t>수진</w:t>
+      </w:r>
+      <w:proofErr w:type="gramEnd"/>
+      <w:r>
+        <w:rPr>
+          <w:rFonts w:hint="eastAsia"/>
+        </w:rPr>
+        <w:t>,</w:t>
+      </w:r>
+      <w:r>
+        <w:t xml:space="preserve"> </w:t>
+      </w:r>
+      <w:r>
+        <w:rPr>
+          <w:rFonts w:hint="eastAsia"/>
+        </w:rPr>
+        <w:t xml:space="preserve">유선 </w:t>
+      </w:r>
+      <w:r>
+        <w:t>part</w:t>
+      </w:r>
+    </w:p>
+    <w:p>
+      <w:pPr>
+        <w:pStyle w:val="a4"/>
+        <w:ind w:leftChars="0" w:left="1120"/>
+      </w:pPr>
+    </w:p>
+    <w:p>
+      <w:pPr>
+        <w:pStyle w:val="a4"/>
+        <w:ind w:leftChars="0" w:left="1120"/>
       </w:pPr>
       <w:r>
         <w:t>[</w:t>
@@ -610,118 +660,147 @@
       <w:r>
         <w:t>0) is stored in another panel.</w:t>
       </w:r>
-    </w:p>
-    <w:p>
-      <w:pPr>
-        <w:pStyle w:val="a4"/>
-        <w:ind w:leftChars="0" w:left="1120"/>
-      </w:pPr>
-      <w:r>
-        <w:t xml:space="preserve">[What data type would be returned </w:t>
-      </w:r>
-      <w:r>
-        <w:t xml:space="preserve">to Merge class </w:t>
-      </w:r>
-      <w:r>
-        <w:t>after compar</w:t>
-      </w:r>
-      <w:r>
-        <w:t xml:space="preserve">ing in </w:t>
+      <w:r>
+        <w:t xml:space="preserve"> This is for computing the start and end indices of blocks. When the getter function is called, returned data is the </w:t>
       </w:r>
       <w:proofErr w:type="spellStart"/>
       <w:r>
-        <w:t>FileComparator</w:t>
+        <w:t>arraylist</w:t>
       </w:r>
       <w:proofErr w:type="spellEnd"/>
       <w:r>
-        <w:t xml:space="preserve"> class</w:t>
-      </w:r>
-      <w:r>
-        <w:t>?]</w:t>
-      </w:r>
-    </w:p>
-    <w:p>
-      <w:pPr>
-        <w:pStyle w:val="a4"/>
-        <w:ind w:leftChars="0" w:left="1120"/>
-      </w:pPr>
-      <w:r>
-        <w:t xml:space="preserve">In </w:t>
-      </w:r>
-      <w:proofErr w:type="spellStart"/>
-      <w:r>
-        <w:t>FileComparator</w:t>
-      </w:r>
-      <w:proofErr w:type="spellEnd"/>
-      <w:r>
-        <w:t xml:space="preserve"> class, th</w:t>
-      </w:r>
-      <w:r>
-        <w:t xml:space="preserve">e difference of two panel is stored in each integer type </w:t>
-      </w:r>
-      <w:proofErr w:type="spellStart"/>
-      <w:r>
-        <w:t>arraylist</w:t>
-      </w:r>
-      <w:proofErr w:type="spellEnd"/>
-      <w:r>
-        <w:t xml:space="preserve"> a</w:t>
-      </w:r>
-      <w:r>
-        <w:t xml:space="preserve">nd the block, which store the block’s start and end index, is stored in </w:t>
-      </w:r>
-      <w:r>
-        <w:t xml:space="preserve">integer array type </w:t>
-      </w:r>
-      <w:proofErr w:type="spellStart"/>
-      <w:r>
-        <w:t>arraylist</w:t>
-      </w:r>
-      <w:proofErr w:type="spellEnd"/>
-      <w:r>
-        <w:t xml:space="preserve">. When merge call getter functions by </w:t>
-      </w:r>
-      <w:proofErr w:type="spellStart"/>
-      <w:r>
-        <w:t>FileComparator</w:t>
-      </w:r>
-      <w:proofErr w:type="spellEnd"/>
-      <w:r>
-        <w:t xml:space="preserve"> object, all elements in left panel’s </w:t>
-      </w:r>
-      <w:proofErr w:type="spellStart"/>
-      <w:r>
-        <w:t>arraylist</w:t>
-      </w:r>
-      <w:proofErr w:type="spellEnd"/>
-      <w:r>
-        <w:t xml:space="preserve"> are changed to negative integer, and all in right </w:t>
-      </w:r>
-      <w:proofErr w:type="gramStart"/>
-      <w:r>
-        <w:t>panel’s</w:t>
-      </w:r>
-      <w:proofErr w:type="gramEnd"/>
-      <w:r>
-        <w:t xml:space="preserve"> are changed to positive integer.</w:t>
-      </w:r>
-    </w:p>
-    <w:p>
-      <w:pPr>
-        <w:pStyle w:val="a4"/>
-        <w:ind w:leftChars="0" w:left="1120"/>
-      </w:pPr>
-    </w:p>
-    <w:p>
-      <w:pPr>
-        <w:pStyle w:val="a4"/>
-        <w:ind w:leftChars="0" w:left="1120"/>
-        <w:rPr>
-          <w:rFonts w:hint="eastAsia"/>
-        </w:rPr>
-      </w:pPr>
+        <w:t xml:space="preserve"> that all elements of left panel are changed to negative integer and all </w:t>
+      </w:r>
+      <w:r>
+        <w:t xml:space="preserve">elements </w:t>
+      </w:r>
       <w:bookmarkStart w:id="0" w:name="_GoBack"/>
       <w:bookmarkEnd w:id="0"/>
+      <w:r>
+        <w:t>of right panel are changed to positive integer to distinguish two panel’s indices.</w:t>
+      </w:r>
+    </w:p>
+    <w:p>
+      <w:pPr>
+        <w:pStyle w:val="a4"/>
+        <w:ind w:leftChars="0" w:left="1120"/>
+      </w:pPr>
+      <w:r>
+        <w:t xml:space="preserve">[What data type would be returned </w:t>
+      </w:r>
+      <w:r>
+        <w:t xml:space="preserve">to Merge class </w:t>
+      </w:r>
+      <w:r>
+        <w:t>after compar</w:t>
+      </w:r>
+      <w:r>
+        <w:t xml:space="preserve">ing in </w:t>
+      </w:r>
+      <w:proofErr w:type="spellStart"/>
+      <w:r>
+        <w:t>FileComparator</w:t>
+      </w:r>
+      <w:proofErr w:type="spellEnd"/>
+      <w:r>
+        <w:t xml:space="preserve"> class</w:t>
+      </w:r>
+      <w:r>
+        <w:t>?]</w:t>
+      </w:r>
+    </w:p>
+    <w:p>
+      <w:pPr>
+        <w:pStyle w:val="a4"/>
+        <w:ind w:leftChars="0" w:left="1120"/>
+      </w:pPr>
+      <w:r>
+        <w:t xml:space="preserve">In </w:t>
+      </w:r>
+      <w:proofErr w:type="spellStart"/>
+      <w:r>
+        <w:t>FileComparator</w:t>
+      </w:r>
+      <w:proofErr w:type="spellEnd"/>
+      <w:r>
+        <w:t xml:space="preserve"> class, th</w:t>
+      </w:r>
+      <w:r>
+        <w:t xml:space="preserve">e difference of two panel is stored in each integer type </w:t>
+      </w:r>
+      <w:proofErr w:type="spellStart"/>
+      <w:r>
+        <w:t>arraylist</w:t>
+      </w:r>
+      <w:proofErr w:type="spellEnd"/>
+      <w:r>
+        <w:t xml:space="preserve"> a</w:t>
+      </w:r>
+      <w:r>
+        <w:t xml:space="preserve">nd the block, which store the block’s start and end index, is stored in </w:t>
+      </w:r>
+      <w:r>
+        <w:t xml:space="preserve">integer array type </w:t>
+      </w:r>
+      <w:proofErr w:type="spellStart"/>
+      <w:r>
+        <w:t>arraylist</w:t>
+      </w:r>
+      <w:proofErr w:type="spellEnd"/>
+      <w:r>
+        <w:t xml:space="preserve">. When merge call getter functions by </w:t>
+      </w:r>
+      <w:proofErr w:type="spellStart"/>
+      <w:r>
+        <w:t>FileComparator</w:t>
+      </w:r>
+      <w:proofErr w:type="spellEnd"/>
+      <w:r>
+        <w:t xml:space="preserve"> object, all elements in left panel’s </w:t>
+      </w:r>
+      <w:proofErr w:type="spellStart"/>
+      <w:r>
+        <w:t>arraylist</w:t>
+      </w:r>
+      <w:proofErr w:type="spellEnd"/>
+      <w:r>
+        <w:t xml:space="preserve"> are changed to negative integer, and all in right </w:t>
+      </w:r>
+      <w:proofErr w:type="gramStart"/>
+      <w:r>
+        <w:t>panel’s</w:t>
+      </w:r>
+      <w:proofErr w:type="gramEnd"/>
+      <w:r>
+        <w:t xml:space="preserve"> are changed to positive integer.</w:t>
+      </w:r>
+    </w:p>
+    <w:p>
+      <w:pPr>
+        <w:pStyle w:val="a4"/>
+        <w:ind w:leftChars="0" w:left="1120"/>
+      </w:pPr>
+      <w:r>
+        <w:rPr>
+          <w:rFonts w:hint="eastAsia"/>
+        </w:rPr>
+        <w:t>[</w:t>
+      </w:r>
+      <w:r>
+        <w:t>What data type would be returned after calling function?]</w:t>
+      </w:r>
+    </w:p>
+    <w:p>
+      <w:pPr>
+        <w:pStyle w:val="a4"/>
+        <w:ind w:leftChars="0" w:left="1120"/>
+        <w:rPr>
+          <w:rFonts w:hint="eastAsia"/>
+        </w:rPr>
+      </w:pPr>
+      <w:r>
+        <w:t>There is a cursor for traverse function which is an integer type index for the block array and it represents present location of cursor. If traverse function is called, the block array and the cursor are returned.</w:t>
+      </w:r>
     </w:p>
     <w:p>
       <w:pPr>

</xml_diff>

<commit_message>
Modified ADIT and comment in Merge.java
incomplete
</commit_message>
<xml_diff>
--- a/Documentation/ADIT_initial.docx
+++ b/Documentation/ADIT_initial.docx
@@ -547,9 +547,6 @@
       <w:pPr>
         <w:pStyle w:val="a4"/>
         <w:ind w:leftChars="0" w:left="1120"/>
-        <w:rPr>
-          <w:rFonts w:hint="eastAsia"/>
-        </w:rPr>
       </w:pPr>
       <w:proofErr w:type="gramStart"/>
       <w:r>
@@ -639,9 +636,6 @@
       <w:pPr>
         <w:pStyle w:val="a4"/>
         <w:ind w:leftChars="0" w:left="1120"/>
-        <w:rPr>
-          <w:rFonts w:hint="eastAsia"/>
-        </w:rPr>
       </w:pPr>
       <w:r>
         <w:rPr>
@@ -673,142 +667,148 @@
       </w:r>
       <w:r>
         <w:t xml:space="preserve">elements </w:t>
+      </w:r>
+      <w:r>
+        <w:t>of right panel are changed to positive integer to distinguish two panel’s indices.</w:t>
+      </w:r>
+    </w:p>
+    <w:p>
+      <w:pPr>
+        <w:pStyle w:val="a4"/>
+        <w:ind w:leftChars="0" w:left="1120"/>
+      </w:pPr>
+      <w:r>
+        <w:t xml:space="preserve">[What data type would be returned </w:t>
+      </w:r>
+      <w:r>
+        <w:t xml:space="preserve">to Merge class </w:t>
+      </w:r>
+      <w:r>
+        <w:t>after compar</w:t>
+      </w:r>
+      <w:r>
+        <w:t xml:space="preserve">ing in </w:t>
+      </w:r>
+      <w:proofErr w:type="spellStart"/>
+      <w:r>
+        <w:t>FileComparator</w:t>
+      </w:r>
+      <w:proofErr w:type="spellEnd"/>
+      <w:r>
+        <w:t xml:space="preserve"> class</w:t>
+      </w:r>
+      <w:r>
+        <w:t>?]</w:t>
+      </w:r>
+    </w:p>
+    <w:p>
+      <w:pPr>
+        <w:pStyle w:val="a4"/>
+        <w:ind w:leftChars="0" w:left="1120"/>
+      </w:pPr>
+      <w:r>
+        <w:t xml:space="preserve">In </w:t>
+      </w:r>
+      <w:proofErr w:type="spellStart"/>
+      <w:r>
+        <w:t>FileComparator</w:t>
+      </w:r>
+      <w:proofErr w:type="spellEnd"/>
+      <w:r>
+        <w:t xml:space="preserve"> class, th</w:t>
+      </w:r>
+      <w:r>
+        <w:t xml:space="preserve">e difference of two panel is stored in each integer type </w:t>
+      </w:r>
+      <w:proofErr w:type="spellStart"/>
+      <w:r>
+        <w:t>arraylist</w:t>
+      </w:r>
+      <w:proofErr w:type="spellEnd"/>
+      <w:r>
+        <w:t xml:space="preserve"> a</w:t>
+      </w:r>
+      <w:r>
+        <w:t xml:space="preserve">nd the block, which store the block’s start and end index, is stored in </w:t>
+      </w:r>
+      <w:r>
+        <w:t xml:space="preserve">integer array type </w:t>
+      </w:r>
+      <w:proofErr w:type="spellStart"/>
+      <w:r>
+        <w:t>arraylist</w:t>
+      </w:r>
+      <w:proofErr w:type="spellEnd"/>
+      <w:r>
+        <w:t xml:space="preserve">. When merge call getter functions by </w:t>
+      </w:r>
+      <w:proofErr w:type="spellStart"/>
+      <w:r>
+        <w:t>FileComparator</w:t>
+      </w:r>
+      <w:proofErr w:type="spellEnd"/>
+      <w:r>
+        <w:t xml:space="preserve"> object, all elements in left panel’s </w:t>
+      </w:r>
+      <w:proofErr w:type="spellStart"/>
+      <w:r>
+        <w:t>arraylist</w:t>
+      </w:r>
+      <w:proofErr w:type="spellEnd"/>
+      <w:r>
+        <w:t xml:space="preserve"> are changed to negative integer, and all in right </w:t>
+      </w:r>
+      <w:proofErr w:type="gramStart"/>
+      <w:r>
+        <w:t>panel’s</w:t>
+      </w:r>
+      <w:proofErr w:type="gramEnd"/>
+      <w:r>
+        <w:t xml:space="preserve"> are changed to positive integer.</w:t>
+      </w:r>
+    </w:p>
+    <w:p>
+      <w:pPr>
+        <w:pStyle w:val="a4"/>
+        <w:ind w:leftChars="0" w:left="1120"/>
+      </w:pPr>
+      <w:r>
+        <w:rPr>
+          <w:rFonts w:hint="eastAsia"/>
+        </w:rPr>
+        <w:t>[</w:t>
+      </w:r>
+      <w:r>
+        <w:t>What data type would be returned after calling function?]</w:t>
+      </w:r>
+    </w:p>
+    <w:p>
+      <w:pPr>
+        <w:pStyle w:val="a4"/>
+        <w:ind w:leftChars="0" w:left="1120"/>
+      </w:pPr>
+      <w:r>
+        <w:t xml:space="preserve">There is a cursor for traverse function which is an integer type index for the block array and it represents </w:t>
+      </w:r>
+      <w:r>
+        <w:rPr>
+          <w:rFonts w:hint="eastAsia"/>
+        </w:rPr>
+        <w:t>c</w:t>
+      </w:r>
+      <w:r>
+        <w:t xml:space="preserve">urrent </w:t>
       </w:r>
       <w:bookmarkStart w:id="0" w:name="_GoBack"/>
       <w:bookmarkEnd w:id="0"/>
       <w:r>
-        <w:t>of right panel are changed to positive integer to distinguish two panel’s indices.</w:t>
+        <w:t>location of cursor. If traverse function is called, the block array and the cursor are returned.</w:t>
       </w:r>
     </w:p>
     <w:p>
       <w:pPr>
         <w:pStyle w:val="a4"/>
         <w:ind w:leftChars="0" w:left="1120"/>
-      </w:pPr>
-      <w:r>
-        <w:t xml:space="preserve">[What data type would be returned </w:t>
-      </w:r>
-      <w:r>
-        <w:t xml:space="preserve">to Merge class </w:t>
-      </w:r>
-      <w:r>
-        <w:t>after compar</w:t>
-      </w:r>
-      <w:r>
-        <w:t xml:space="preserve">ing in </w:t>
-      </w:r>
-      <w:proofErr w:type="spellStart"/>
-      <w:r>
-        <w:t>FileComparator</w:t>
-      </w:r>
-      <w:proofErr w:type="spellEnd"/>
-      <w:r>
-        <w:t xml:space="preserve"> class</w:t>
-      </w:r>
-      <w:r>
-        <w:t>?]</w:t>
-      </w:r>
-    </w:p>
-    <w:p>
-      <w:pPr>
-        <w:pStyle w:val="a4"/>
-        <w:ind w:leftChars="0" w:left="1120"/>
-      </w:pPr>
-      <w:r>
-        <w:t xml:space="preserve">In </w:t>
-      </w:r>
-      <w:proofErr w:type="spellStart"/>
-      <w:r>
-        <w:t>FileComparator</w:t>
-      </w:r>
-      <w:proofErr w:type="spellEnd"/>
-      <w:r>
-        <w:t xml:space="preserve"> class, th</w:t>
-      </w:r>
-      <w:r>
-        <w:t xml:space="preserve">e difference of two panel is stored in each integer type </w:t>
-      </w:r>
-      <w:proofErr w:type="spellStart"/>
-      <w:r>
-        <w:t>arraylist</w:t>
-      </w:r>
-      <w:proofErr w:type="spellEnd"/>
-      <w:r>
-        <w:t xml:space="preserve"> a</w:t>
-      </w:r>
-      <w:r>
-        <w:t xml:space="preserve">nd the block, which store the block’s start and end index, is stored in </w:t>
-      </w:r>
-      <w:r>
-        <w:t xml:space="preserve">integer array type </w:t>
-      </w:r>
-      <w:proofErr w:type="spellStart"/>
-      <w:r>
-        <w:t>arraylist</w:t>
-      </w:r>
-      <w:proofErr w:type="spellEnd"/>
-      <w:r>
-        <w:t xml:space="preserve">. When merge call getter functions by </w:t>
-      </w:r>
-      <w:proofErr w:type="spellStart"/>
-      <w:r>
-        <w:t>FileComparator</w:t>
-      </w:r>
-      <w:proofErr w:type="spellEnd"/>
-      <w:r>
-        <w:t xml:space="preserve"> object, all elements in left panel’s </w:t>
-      </w:r>
-      <w:proofErr w:type="spellStart"/>
-      <w:r>
-        <w:t>arraylist</w:t>
-      </w:r>
-      <w:proofErr w:type="spellEnd"/>
-      <w:r>
-        <w:t xml:space="preserve"> are changed to negative integer, and all in right </w:t>
-      </w:r>
-      <w:proofErr w:type="gramStart"/>
-      <w:r>
-        <w:t>panel’s</w:t>
-      </w:r>
-      <w:proofErr w:type="gramEnd"/>
-      <w:r>
-        <w:t xml:space="preserve"> are changed to positive integer.</w:t>
-      </w:r>
-    </w:p>
-    <w:p>
-      <w:pPr>
-        <w:pStyle w:val="a4"/>
-        <w:ind w:leftChars="0" w:left="1120"/>
-      </w:pPr>
-      <w:r>
-        <w:rPr>
-          <w:rFonts w:hint="eastAsia"/>
-        </w:rPr>
-        <w:t>[</w:t>
-      </w:r>
-      <w:r>
-        <w:t>What data type would be returned after calling function?]</w:t>
-      </w:r>
-    </w:p>
-    <w:p>
-      <w:pPr>
-        <w:pStyle w:val="a4"/>
-        <w:ind w:leftChars="0" w:left="1120"/>
-        <w:rPr>
-          <w:rFonts w:hint="eastAsia"/>
-        </w:rPr>
-      </w:pPr>
-      <w:r>
-        <w:t>There is a cursor for traverse function which is an integer type index for the block array and it represents present location of cursor. If traverse function is called, the block array and the cursor are returned.</w:t>
-      </w:r>
-    </w:p>
-    <w:p>
-      <w:pPr>
-        <w:pStyle w:val="a4"/>
-        <w:ind w:leftChars="0" w:left="1120"/>
-        <w:rPr>
-          <w:rFonts w:hint="eastAsia"/>
-        </w:rPr>
       </w:pPr>
     </w:p>
     <w:p>

</xml_diff>

<commit_message>
update SSD & ADIT report
</commit_message>
<xml_diff>
--- a/Documentation/ADIT_initial.docx
+++ b/Documentation/ADIT_initial.docx
@@ -372,16 +372,7 @@
           <w:color w:val="FF0000"/>
           <w:u w:val="single"/>
         </w:rPr>
-        <w:t xml:space="preserve"> ‘Diagram</w:t>
-      </w:r>
-      <w:bookmarkStart w:id="0" w:name="_GoBack"/>
-      <w:bookmarkEnd w:id="0"/>
-      <w:r>
-        <w:rPr>
-          <w:color w:val="FF0000"/>
-          <w:u w:val="single"/>
-        </w:rPr>
-        <w:t>’ folder!)</w:t>
+        <w:t xml:space="preserve"> ‘Diagram’ folder!)</w:t>
       </w:r>
     </w:p>
     <w:p>
@@ -479,6 +470,7 @@
       </w:pPr>
       <w:r>
         <w:rPr>
+          <w:rFonts w:hint="eastAsia"/>
           <w:noProof/>
         </w:rPr>
         <w:lastRenderedPageBreak/>
@@ -486,7 +478,7 @@
           <wp:inline distT="0" distB="0" distL="0" distR="0">
             <wp:extent cx="3000375" cy="8697595"/>
             <wp:effectExtent l="0" t="0" r="9525" b="8255"/>
-            <wp:docPr id="8" name="그림 8" descr="텍스트, 지도이(가) 표시된 사진&#10;&#10;높은 신뢰도로 생성된 설명"/>
+            <wp:docPr id="2" name="그림 2" descr="텍스트, 지도이(가) 표시된 사진&#10;&#10;매우 높은 신뢰도로 생성된 설명"/>
             <wp:cNvGraphicFramePr>
               <a:graphicFrameLocks xmlns:a="http://schemas.openxmlformats.org/drawingml/2006/main" noChangeAspect="1"/>
             </wp:cNvGraphicFramePr>
@@ -494,7 +486,7 @@
               <a:graphicData uri="http://schemas.openxmlformats.org/drawingml/2006/picture">
                 <pic:pic xmlns:pic="http://schemas.openxmlformats.org/drawingml/2006/picture">
                   <pic:nvPicPr>
-                    <pic:cNvPr id="8" name="sequence_diagram-SM_final.jpg"/>
+                    <pic:cNvPr id="2" name="Sequence diagram.jpg"/>
                     <pic:cNvPicPr/>
                   </pic:nvPicPr>
                   <pic:blipFill>
@@ -533,6 +525,8 @@
       <w:r>
         <w:t>System sequence diagram]</w:t>
       </w:r>
+      <w:bookmarkStart w:id="0" w:name="_GoBack"/>
+      <w:bookmarkEnd w:id="0"/>
     </w:p>
     <w:p>
       <w:pPr>

</xml_diff>

<commit_message>
update ADIT, 2 diagrams
</commit_message>
<xml_diff>
--- a/Documentation/ADIT_initial.docx
+++ b/Documentation/ADIT_initial.docx
@@ -213,6 +213,7 @@
         </w:rPr>
         <w:t xml:space="preserve"> </w:t>
       </w:r>
+      <w:proofErr w:type="spellStart"/>
       <w:r>
         <w:rPr>
           <w:rFonts w:hint="eastAsia"/>
@@ -222,6 +223,7 @@
         </w:rPr>
         <w:t>윤신영</w:t>
       </w:r>
+      <w:proofErr w:type="spellEnd"/>
       <w:r>
         <w:rPr>
           <w:b/>
@@ -278,9 +280,9 @@
         </w:rPr>
         <w:drawing>
           <wp:inline distT="0" distB="0" distL="0" distR="0">
-            <wp:extent cx="5731510" cy="7348220"/>
-            <wp:effectExtent l="0" t="0" r="2540" b="5080"/>
-            <wp:docPr id="5" name="그림 5" descr="텍스트이(가) 표시된 사진&#10;&#10;매우 높은 신뢰도로 생성된 설명"/>
+            <wp:extent cx="5731510" cy="5315648"/>
+            <wp:effectExtent l="0" t="0" r="2540" b="0"/>
+            <wp:docPr id="5" name="그림 5"/>
             <wp:cNvGraphicFramePr>
               <a:graphicFrameLocks xmlns:a="http://schemas.openxmlformats.org/drawingml/2006/main" noChangeAspect="1"/>
             </wp:cNvGraphicFramePr>
@@ -306,7 +308,7 @@
                   <pic:spPr>
                     <a:xfrm>
                       <a:off x="0" y="0"/>
-                      <a:ext cx="5731510" cy="7348220"/>
+                      <a:ext cx="5731510" cy="5315648"/>
                     </a:xfrm>
                     <a:prstGeom prst="rect">
                       <a:avLst/>
@@ -375,6 +377,44 @@
     </w:p>
     <w:p>
       <w:pPr>
+        <w:jc w:val="left"/>
+      </w:pPr>
+    </w:p>
+    <w:p>
+      <w:pPr>
+        <w:jc w:val="left"/>
+      </w:pPr>
+    </w:p>
+    <w:p>
+      <w:pPr>
+        <w:jc w:val="left"/>
+      </w:pPr>
+    </w:p>
+    <w:p>
+      <w:pPr>
+        <w:jc w:val="left"/>
+      </w:pPr>
+    </w:p>
+    <w:p>
+      <w:pPr>
+        <w:jc w:val="left"/>
+      </w:pPr>
+    </w:p>
+    <w:p>
+      <w:pPr>
+        <w:jc w:val="left"/>
+      </w:pPr>
+    </w:p>
+    <w:p>
+      <w:pPr>
+        <w:jc w:val="left"/>
+        <w:rPr>
+          <w:rFonts w:hint="eastAsia"/>
+        </w:rPr>
+      </w:pPr>
+    </w:p>
+    <w:p>
+      <w:pPr>
         <w:pStyle w:val="a4"/>
         <w:numPr>
           <w:ilvl w:val="0"/>
@@ -396,6 +436,7 @@
           <w:sz w:val="28"/>
           <w:szCs w:val="28"/>
         </w:rPr>
+        <w:lastRenderedPageBreak/>
         <w:t>S</w:t>
       </w:r>
       <w:r>
@@ -417,12 +458,11 @@
         <w:rPr>
           <w:noProof/>
         </w:rPr>
-        <w:lastRenderedPageBreak/>
         <w:drawing>
           <wp:inline distT="0" distB="0" distL="0" distR="0">
-            <wp:extent cx="5731510" cy="8531225"/>
-            <wp:effectExtent l="0" t="0" r="2540" b="3175"/>
-            <wp:docPr id="6" name="그림 6" descr="텍스트이(가) 표시된 사진&#10;&#10;매우 높은 신뢰도로 생성된 설명"/>
+            <wp:extent cx="5731510" cy="6929060"/>
+            <wp:effectExtent l="0" t="0" r="2540" b="5715"/>
+            <wp:docPr id="6" name="그림 6"/>
             <wp:cNvGraphicFramePr>
               <a:graphicFrameLocks xmlns:a="http://schemas.openxmlformats.org/drawingml/2006/main" noChangeAspect="1"/>
             </wp:cNvGraphicFramePr>
@@ -448,7 +488,7 @@
                   <pic:spPr>
                     <a:xfrm>
                       <a:off x="0" y="0"/>
-                      <a:ext cx="5731510" cy="8531225"/>
+                      <a:ext cx="5731510" cy="6929060"/>
                     </a:xfrm>
                     <a:prstGeom prst="rect">
                       <a:avLst/>
@@ -466,16 +506,57 @@
         <w:pStyle w:val="a4"/>
         <w:ind w:leftChars="0" w:left="760"/>
       </w:pPr>
-      <w:r>
-        <w:rPr>
+    </w:p>
+    <w:p>
+      <w:pPr>
+        <w:pStyle w:val="a4"/>
+        <w:ind w:leftChars="0" w:left="760"/>
+        <w:rPr>
+          <w:rFonts w:hint="eastAsia"/>
+        </w:rPr>
+      </w:pPr>
+    </w:p>
+    <w:p>
+      <w:pPr>
+        <w:pStyle w:val="a4"/>
+        <w:ind w:leftChars="0" w:left="760"/>
+        <w:rPr>
+          <w:b/>
+        </w:rPr>
+      </w:pPr>
+      <w:r>
+        <w:rPr>
+          <w:rFonts w:hint="eastAsia"/>
+          <w:b/>
+        </w:rPr>
+        <w:t>[</w:t>
+      </w:r>
+      <w:r>
+        <w:rPr>
+          <w:b/>
+        </w:rPr>
+        <w:t>System sequence diagram]</w:t>
+      </w:r>
+    </w:p>
+    <w:p>
+      <w:pPr>
+        <w:pStyle w:val="a4"/>
+        <w:ind w:leftChars="0" w:left="760"/>
+        <w:rPr>
+          <w:rFonts w:hint="eastAsia"/>
+        </w:rPr>
+      </w:pPr>
+      <w:r>
+        <w:rPr>
+          <w:rFonts w:hint="eastAsia"/>
           <w:noProof/>
         </w:rPr>
         <w:lastRenderedPageBreak/>
         <w:drawing>
           <wp:inline distT="0" distB="0" distL="0" distR="0">
-            <wp:extent cx="3000375" cy="8697595"/>
-            <wp:effectExtent l="0" t="0" r="9525" b="8255"/>
-            <wp:docPr id="8" name="그림 8" descr="텍스트, 지도이(가) 표시된 사진&#10;&#10;높은 신뢰도로 생성된 설명"/>
+            <wp:extent cx="5731510" cy="2935605"/>
+            <wp:effectExtent l="0" t="0" r="2540" b="0"/>
+            <wp:docPr id="2" name="그림 2"/>
             <wp:cNvGraphicFramePr>
               <a:graphicFrameLocks xmlns:a="http://schemas.openxmlformats.org/drawingml/2006/main" noChangeAspect="1"/>
             </wp:cNvGraphicFramePr>
@@ -483,7 +564,7 @@
               <a:graphicData uri="http://schemas.openxmlformats.org/drawingml/2006/picture">
                 <pic:pic xmlns:pic="http://schemas.openxmlformats.org/drawingml/2006/picture">
                   <pic:nvPicPr>
-                    <pic:cNvPr id="8" name="sequence_diagram-SM_final.jpg"/>
+                    <pic:cNvPr id="2" name="s1.png"/>
                     <pic:cNvPicPr/>
                   </pic:nvPicPr>
                   <pic:blipFill>
@@ -501,7 +582,7 @@
                   <pic:spPr>
                     <a:xfrm>
                       <a:off x="0" y="0"/>
-                      <a:ext cx="3000375" cy="8697595"/>
+                      <a:ext cx="5731510" cy="2935605"/>
                     </a:xfrm>
                     <a:prstGeom prst="rect">
                       <a:avLst/>
@@ -513,15 +594,257 @@
           </wp:inline>
         </w:drawing>
       </w:r>
-      <w:r>
-        <w:rPr>
-          <w:rFonts w:hint="eastAsia"/>
-        </w:rPr>
-        <w:t>[</w:t>
-      </w:r>
-      <w:r>
-        <w:t>System sequence diagram]</w:t>
-      </w:r>
+    </w:p>
+    <w:p>
+      <w:pPr>
+        <w:pStyle w:val="a4"/>
+        <w:ind w:leftChars="0" w:left="760"/>
+      </w:pPr>
+      <w:r>
+        <w:rPr>
+          <w:rFonts w:hint="eastAsia"/>
+          <w:noProof/>
+        </w:rPr>
+        <w:drawing>
+          <wp:inline distT="0" distB="0" distL="0" distR="0">
+            <wp:extent cx="5715000" cy="2138680"/>
+            <wp:effectExtent l="0" t="0" r="0" b="0"/>
+            <wp:docPr id="3" name="그림 3" descr="스크린샷이(가) 표시된 사진&#10;&#10;높은 신뢰도로 생성된 설명"/>
+            <wp:cNvGraphicFramePr>
+              <a:graphicFrameLocks xmlns:a="http://schemas.openxmlformats.org/drawingml/2006/main" noChangeAspect="1"/>
+            </wp:cNvGraphicFramePr>
+            <a:graphic xmlns:a="http://schemas.openxmlformats.org/drawingml/2006/main">
+              <a:graphicData uri="http://schemas.openxmlformats.org/drawingml/2006/picture">
+                <pic:pic xmlns:pic="http://schemas.openxmlformats.org/drawingml/2006/picture">
+                  <pic:nvPicPr>
+                    <pic:cNvPr id="3" name="s2.png"/>
+                    <pic:cNvPicPr/>
+                  </pic:nvPicPr>
+                  <pic:blipFill>
+                    <a:blip r:embed="rId11" cstate="print">
+                      <a:extLst>
+                        <a:ext uri="{28A0092B-C50C-407E-A947-70E740481C1C}">
+                          <a14:useLocalDpi xmlns:a14="http://schemas.microsoft.com/office/drawing/2010/main" val="0"/>
+                        </a:ext>
+                      </a:extLst>
+                    </a:blip>
+                    <a:stretch>
+                      <a:fillRect/>
+                    </a:stretch>
+                  </pic:blipFill>
+                  <pic:spPr>
+                    <a:xfrm>
+                      <a:off x="0" y="0"/>
+                      <a:ext cx="5715000" cy="2138680"/>
+                    </a:xfrm>
+                    <a:prstGeom prst="rect">
+                      <a:avLst/>
+                    </a:prstGeom>
+                  </pic:spPr>
+                </pic:pic>
+              </a:graphicData>
+            </a:graphic>
+          </wp:inline>
+        </w:drawing>
+      </w:r>
+      <w:r>
+        <w:rPr>
+          <w:rFonts w:hint="eastAsia"/>
+          <w:noProof/>
+        </w:rPr>
+        <w:drawing>
+          <wp:inline distT="0" distB="0" distL="0" distR="0">
+            <wp:extent cx="5731510" cy="3213735"/>
+            <wp:effectExtent l="0" t="0" r="2540" b="5715"/>
+            <wp:docPr id="9" name="그림 9" descr="텍스트이(가) 표시된 사진&#10;&#10;매우 높은 신뢰도로 생성된 설명"/>
+            <wp:cNvGraphicFramePr>
+              <a:graphicFrameLocks xmlns:a="http://schemas.openxmlformats.org/drawingml/2006/main" noChangeAspect="1"/>
+            </wp:cNvGraphicFramePr>
+            <a:graphic xmlns:a="http://schemas.openxmlformats.org/drawingml/2006/main">
+              <a:graphicData uri="http://schemas.openxmlformats.org/drawingml/2006/picture">
+                <pic:pic xmlns:pic="http://schemas.openxmlformats.org/drawingml/2006/picture">
+                  <pic:nvPicPr>
+                    <pic:cNvPr id="9" name="s3.png"/>
+                    <pic:cNvPicPr/>
+                  </pic:nvPicPr>
+                  <pic:blipFill>
+                    <a:blip r:embed="rId12" cstate="print">
+                      <a:extLst>
+                        <a:ext uri="{28A0092B-C50C-407E-A947-70E740481C1C}">
+                          <a14:useLocalDpi xmlns:a14="http://schemas.microsoft.com/office/drawing/2010/main" val="0"/>
+                        </a:ext>
+                      </a:extLst>
+                    </a:blip>
+                    <a:stretch>
+                      <a:fillRect/>
+                    </a:stretch>
+                  </pic:blipFill>
+                  <pic:spPr>
+                    <a:xfrm>
+                      <a:off x="0" y="0"/>
+                      <a:ext cx="5731510" cy="3213735"/>
+                    </a:xfrm>
+                    <a:prstGeom prst="rect">
+                      <a:avLst/>
+                    </a:prstGeom>
+                  </pic:spPr>
+                </pic:pic>
+              </a:graphicData>
+            </a:graphic>
+          </wp:inline>
+        </w:drawing>
+      </w:r>
+      <w:r>
+        <w:rPr>
+          <w:rFonts w:hint="eastAsia"/>
+          <w:noProof/>
+        </w:rPr>
+        <w:lastRenderedPageBreak/>
+        <w:drawing>
+          <wp:inline distT="0" distB="0" distL="0" distR="0">
+            <wp:extent cx="5731510" cy="2515870"/>
+            <wp:effectExtent l="0" t="0" r="2540" b="0"/>
+            <wp:docPr id="10" name="그림 10" descr="지도, 텍스트이(가) 표시된 사진&#10;&#10;매우 높은 신뢰도로 생성된 설명"/>
+            <wp:cNvGraphicFramePr>
+              <a:graphicFrameLocks xmlns:a="http://schemas.openxmlformats.org/drawingml/2006/main" noChangeAspect="1"/>
+            </wp:cNvGraphicFramePr>
+            <a:graphic xmlns:a="http://schemas.openxmlformats.org/drawingml/2006/main">
+              <a:graphicData uri="http://schemas.openxmlformats.org/drawingml/2006/picture">
+                <pic:pic xmlns:pic="http://schemas.openxmlformats.org/drawingml/2006/picture">
+                  <pic:nvPicPr>
+                    <pic:cNvPr id="10" name="s4.png"/>
+                    <pic:cNvPicPr/>
+                  </pic:nvPicPr>
+                  <pic:blipFill>
+                    <a:blip r:embed="rId13" cstate="print">
+                      <a:extLst>
+                        <a:ext uri="{28A0092B-C50C-407E-A947-70E740481C1C}">
+                          <a14:useLocalDpi xmlns:a14="http://schemas.microsoft.com/office/drawing/2010/main" val="0"/>
+                        </a:ext>
+                      </a:extLst>
+                    </a:blip>
+                    <a:stretch>
+                      <a:fillRect/>
+                    </a:stretch>
+                  </pic:blipFill>
+                  <pic:spPr>
+                    <a:xfrm>
+                      <a:off x="0" y="0"/>
+                      <a:ext cx="5731510" cy="2515870"/>
+                    </a:xfrm>
+                    <a:prstGeom prst="rect">
+                      <a:avLst/>
+                    </a:prstGeom>
+                  </pic:spPr>
+                </pic:pic>
+              </a:graphicData>
+            </a:graphic>
+          </wp:inline>
+        </w:drawing>
+      </w:r>
+      <w:r>
+        <w:rPr>
+          <w:rFonts w:hint="eastAsia"/>
+          <w:noProof/>
+        </w:rPr>
+        <w:drawing>
+          <wp:inline distT="0" distB="0" distL="0" distR="0">
+            <wp:extent cx="5695950" cy="2513965"/>
+            <wp:effectExtent l="0" t="0" r="0" b="635"/>
+            <wp:docPr id="11" name="그림 11" descr="지도이(가) 표시된 사진&#10;&#10;높은 신뢰도로 생성된 설명"/>
+            <wp:cNvGraphicFramePr>
+              <a:graphicFrameLocks xmlns:a="http://schemas.openxmlformats.org/drawingml/2006/main" noChangeAspect="1"/>
+            </wp:cNvGraphicFramePr>
+            <a:graphic xmlns:a="http://schemas.openxmlformats.org/drawingml/2006/main">
+              <a:graphicData uri="http://schemas.openxmlformats.org/drawingml/2006/picture">
+                <pic:pic xmlns:pic="http://schemas.openxmlformats.org/drawingml/2006/picture">
+                  <pic:nvPicPr>
+                    <pic:cNvPr id="11" name="s5.png"/>
+                    <pic:cNvPicPr/>
+                  </pic:nvPicPr>
+                  <pic:blipFill>
+                    <a:blip r:embed="rId14" cstate="print">
+                      <a:extLst>
+                        <a:ext uri="{28A0092B-C50C-407E-A947-70E740481C1C}">
+                          <a14:useLocalDpi xmlns:a14="http://schemas.microsoft.com/office/drawing/2010/main" val="0"/>
+                        </a:ext>
+                      </a:extLst>
+                    </a:blip>
+                    <a:stretch>
+                      <a:fillRect/>
+                    </a:stretch>
+                  </pic:blipFill>
+                  <pic:spPr>
+                    <a:xfrm>
+                      <a:off x="0" y="0"/>
+                      <a:ext cx="5695950" cy="2513965"/>
+                    </a:xfrm>
+                    <a:prstGeom prst="rect">
+                      <a:avLst/>
+                    </a:prstGeom>
+                  </pic:spPr>
+                </pic:pic>
+              </a:graphicData>
+            </a:graphic>
+          </wp:inline>
+        </w:drawing>
+      </w:r>
+      <w:r>
+        <w:rPr>
+          <w:rFonts w:hint="eastAsia"/>
+          <w:noProof/>
+        </w:rPr>
+        <w:drawing>
+          <wp:inline distT="0" distB="0" distL="0" distR="0">
+            <wp:extent cx="5708650" cy="3258820"/>
+            <wp:effectExtent l="0" t="0" r="6350" b="0"/>
+            <wp:docPr id="12" name="그림 12"/>
+            <wp:cNvGraphicFramePr>
+              <a:graphicFrameLocks xmlns:a="http://schemas.openxmlformats.org/drawingml/2006/main" noChangeAspect="1"/>
+            </wp:cNvGraphicFramePr>
+            <a:graphic xmlns:a="http://schemas.openxmlformats.org/drawingml/2006/main">
+              <a:graphicData uri="http://schemas.openxmlformats.org/drawingml/2006/picture">
+                <pic:pic xmlns:pic="http://schemas.openxmlformats.org/drawingml/2006/picture">
+                  <pic:nvPicPr>
+                    <pic:cNvPr id="12" name="s6.png"/>
+                    <pic:cNvPicPr/>
+                  </pic:nvPicPr>
+                  <pic:blipFill>
+                    <a:blip r:embed="rId15" cstate="print">
+                      <a:extLst>
+                        <a:ext uri="{28A0092B-C50C-407E-A947-70E740481C1C}">
+                          <a14:useLocalDpi xmlns:a14="http://schemas.microsoft.com/office/drawing/2010/main" val="0"/>
+                        </a:ext>
+                      </a:extLst>
+                    </a:blip>
+                    <a:stretch>
+                      <a:fillRect/>
+                    </a:stretch>
+                  </pic:blipFill>
+                  <pic:spPr>
+                    <a:xfrm>
+                      <a:off x="0" y="0"/>
+                      <a:ext cx="5708650" cy="3258820"/>
+                    </a:xfrm>
+                    <a:prstGeom prst="rect">
+                      <a:avLst/>
+                    </a:prstGeom>
+                  </pic:spPr>
+                </pic:pic>
+              </a:graphicData>
+            </a:graphic>
+          </wp:inline>
+        </w:drawing>
+      </w:r>
+    </w:p>
+    <w:p>
+      <w:pPr>
+        <w:pStyle w:val="a4"/>
+        <w:ind w:leftChars="0" w:left="760"/>
+        <w:rPr>
+          <w:rFonts w:hint="eastAsia"/>
+        </w:rPr>
+      </w:pPr>
     </w:p>
     <w:p>
       <w:pPr>
@@ -532,6 +855,7 @@
         </w:numPr>
         <w:ind w:leftChars="0"/>
         <w:rPr>
+          <w:rFonts w:hint="eastAsia"/>
           <w:b/>
         </w:rPr>
       </w:pPr>
@@ -542,250 +866,203 @@
         <w:lastRenderedPageBreak/>
         <w:t>Major design decision</w:t>
       </w:r>
-    </w:p>
-    <w:p>
-      <w:pPr>
-        <w:pStyle w:val="a4"/>
-        <w:ind w:leftChars="0" w:left="1120"/>
-      </w:pPr>
-      <w:proofErr w:type="gramStart"/>
-      <w:r>
-        <w:rPr>
-          <w:rFonts w:hint="eastAsia"/>
-        </w:rPr>
-        <w:t>/</w:t>
-      </w:r>
-      <w:r>
-        <w:t xml:space="preserve">/ </w:t>
-      </w:r>
-      <w:r>
-        <w:rPr>
-          <w:rFonts w:hint="eastAsia"/>
-        </w:rPr>
-        <w:t>수진</w:t>
-      </w:r>
-      <w:proofErr w:type="gramEnd"/>
-      <w:r>
-        <w:rPr>
-          <w:rFonts w:hint="eastAsia"/>
-        </w:rPr>
-        <w:t>,</w:t>
-      </w:r>
-      <w:r>
-        <w:t xml:space="preserve"> </w:t>
-      </w:r>
-      <w:r>
-        <w:rPr>
-          <w:rFonts w:hint="eastAsia"/>
-        </w:rPr>
-        <w:t xml:space="preserve">유선 </w:t>
-      </w:r>
-      <w:r>
-        <w:t>part</w:t>
-      </w:r>
-    </w:p>
-    <w:p>
-      <w:pPr>
-        <w:pStyle w:val="a4"/>
-        <w:ind w:leftChars="0" w:left="1120"/>
-      </w:pPr>
-    </w:p>
-    <w:p>
-      <w:pPr>
-        <w:pStyle w:val="a4"/>
-        <w:ind w:leftChars="0" w:left="1120"/>
-      </w:pPr>
-      <w:r>
-        <w:t>[</w:t>
-      </w:r>
-      <w:r>
-        <w:rPr>
-          <w:rFonts w:hint="eastAsia"/>
-        </w:rPr>
-        <w:t>H</w:t>
-      </w:r>
-      <w:r>
-        <w:t>ow to compare the texts?]</w:t>
-      </w:r>
-    </w:p>
-    <w:p>
-      <w:pPr>
-        <w:pStyle w:val="a4"/>
-        <w:ind w:leftChars="0" w:left="1120"/>
-      </w:pPr>
-      <w:r>
-        <w:t>By using the algorithms for longest common subsequence(LCS) problem and sequence alignment, we compute the matrix C which stores the LCS length and compare two panels based on the matrix.</w:t>
-      </w:r>
-    </w:p>
-    <w:p>
-      <w:pPr>
-        <w:pStyle w:val="a4"/>
-        <w:ind w:leftChars="0" w:left="1120"/>
-      </w:pPr>
-      <w:r>
-        <w:rPr>
-          <w:rFonts w:hint="eastAsia"/>
-        </w:rPr>
-        <w:t>[</w:t>
-      </w:r>
-      <w:r>
-        <w:t>How to distinguish two cases? 1. Different strings are in same line index in each panel 2. The string is in only one panel]</w:t>
-      </w:r>
-    </w:p>
-    <w:p>
-      <w:pPr>
-        <w:pStyle w:val="a4"/>
-        <w:ind w:leftChars="0" w:left="1120"/>
-      </w:pPr>
-      <w:r>
-        <w:rPr>
-          <w:rFonts w:hint="eastAsia"/>
-        </w:rPr>
-        <w:t>I</w:t>
-      </w:r>
-      <w:r>
-        <w:t xml:space="preserve">n the case 1, we multiply (-1) to the index of string. In the case 2, the string is stored in the panel which the string is in and the blank </w:t>
-      </w:r>
-      <w:proofErr w:type="gramStart"/>
-      <w:r>
-        <w:t>value(</w:t>
-      </w:r>
-      <w:proofErr w:type="gramEnd"/>
-      <w:r>
-        <w:t>0) is stored in another panel.</w:t>
-      </w:r>
-      <w:r>
-        <w:t xml:space="preserve"> This is for computing the start and end indices of blocks. When the getter function is called, returned data is the </w:t>
-      </w:r>
-      <w:proofErr w:type="spellStart"/>
-      <w:r>
-        <w:t>arraylist</w:t>
-      </w:r>
-      <w:proofErr w:type="spellEnd"/>
-      <w:r>
-        <w:t xml:space="preserve"> that all elements of left panel are changed to negative integer and all </w:t>
-      </w:r>
-      <w:r>
-        <w:t xml:space="preserve">elements </w:t>
-      </w:r>
-      <w:r>
-        <w:t>of right panel are changed to positive integer to distinguish two panel’s indices.</w:t>
-      </w:r>
-    </w:p>
-    <w:p>
-      <w:pPr>
-        <w:pStyle w:val="a4"/>
-        <w:ind w:leftChars="0" w:left="1120"/>
-      </w:pPr>
-      <w:r>
-        <w:t xml:space="preserve">[What data type would be returned </w:t>
-      </w:r>
-      <w:r>
-        <w:t xml:space="preserve">to Merge class </w:t>
-      </w:r>
-      <w:r>
-        <w:t>after compar</w:t>
-      </w:r>
-      <w:r>
-        <w:t xml:space="preserve">ing in </w:t>
-      </w:r>
-      <w:proofErr w:type="spellStart"/>
-      <w:r>
-        <w:t>FileComparator</w:t>
-      </w:r>
-      <w:proofErr w:type="spellEnd"/>
-      <w:r>
-        <w:t xml:space="preserve"> class</w:t>
-      </w:r>
-      <w:r>
-        <w:t>?]</w:t>
-      </w:r>
-    </w:p>
-    <w:p>
-      <w:pPr>
-        <w:pStyle w:val="a4"/>
-        <w:ind w:leftChars="0" w:left="1120"/>
-      </w:pPr>
-      <w:r>
-        <w:t xml:space="preserve">In </w:t>
-      </w:r>
-      <w:proofErr w:type="spellStart"/>
-      <w:r>
-        <w:t>FileComparator</w:t>
-      </w:r>
-      <w:proofErr w:type="spellEnd"/>
-      <w:r>
-        <w:t xml:space="preserve"> class, th</w:t>
-      </w:r>
-      <w:r>
-        <w:t xml:space="preserve">e difference of two panel is stored in each integer type </w:t>
-      </w:r>
-      <w:proofErr w:type="spellStart"/>
-      <w:r>
-        <w:t>arraylist</w:t>
-      </w:r>
-      <w:proofErr w:type="spellEnd"/>
-      <w:r>
-        <w:t xml:space="preserve"> a</w:t>
-      </w:r>
-      <w:r>
-        <w:t xml:space="preserve">nd the block, which store the block’s start and end index, is stored in </w:t>
-      </w:r>
-      <w:r>
-        <w:t xml:space="preserve">integer array type </w:t>
-      </w:r>
-      <w:proofErr w:type="spellStart"/>
-      <w:r>
-        <w:t>arraylist</w:t>
-      </w:r>
-      <w:proofErr w:type="spellEnd"/>
-      <w:r>
-        <w:t xml:space="preserve">. When merge call getter functions by </w:t>
-      </w:r>
-      <w:proofErr w:type="spellStart"/>
-      <w:r>
-        <w:t>FileComparator</w:t>
-      </w:r>
-      <w:proofErr w:type="spellEnd"/>
-      <w:r>
-        <w:t xml:space="preserve"> object, all elements in left panel’s </w:t>
-      </w:r>
-      <w:proofErr w:type="spellStart"/>
-      <w:r>
-        <w:t>arraylist</w:t>
-      </w:r>
-      <w:proofErr w:type="spellEnd"/>
-      <w:r>
-        <w:t xml:space="preserve"> are changed to negative integer, and all in right </w:t>
-      </w:r>
-      <w:proofErr w:type="gramStart"/>
-      <w:r>
-        <w:t>panel’s</w:t>
-      </w:r>
-      <w:proofErr w:type="gramEnd"/>
-      <w:r>
-        <w:t xml:space="preserve"> are changed to positive integer.</w:t>
-      </w:r>
-    </w:p>
-    <w:p>
-      <w:pPr>
-        <w:pStyle w:val="a4"/>
-        <w:ind w:leftChars="0" w:left="1120"/>
-      </w:pPr>
-      <w:r>
-        <w:rPr>
-          <w:rFonts w:hint="eastAsia"/>
-        </w:rPr>
-        <w:t>[</w:t>
-      </w:r>
-      <w:r>
-        <w:t>What data type would be returned after calling</w:t>
-      </w:r>
-      <w:r>
-        <w:t xml:space="preserve"> traverse</w:t>
-      </w:r>
       <w:bookmarkStart w:id="0" w:name="_GoBack"/>
       <w:bookmarkEnd w:id="0"/>
+    </w:p>
+    <w:p>
+      <w:pPr>
+        <w:pStyle w:val="a4"/>
+        <w:ind w:leftChars="0" w:left="1120"/>
+      </w:pPr>
+      <w:r>
+        <w:t>[</w:t>
+      </w:r>
+      <w:r>
+        <w:rPr>
+          <w:rFonts w:hint="eastAsia"/>
+        </w:rPr>
+        <w:t>H</w:t>
+      </w:r>
+      <w:r>
+        <w:t>ow to compare the texts?]</w:t>
+      </w:r>
+    </w:p>
+    <w:p>
+      <w:pPr>
+        <w:pStyle w:val="a4"/>
+        <w:ind w:leftChars="0" w:left="1120"/>
+      </w:pPr>
+      <w:r>
+        <w:t>By using the algorithms for longest common subsequence(LCS) problem and sequence alignment, we compute the matrix C which stores the LCS length and compare two panels based on the matrix.</w:t>
+      </w:r>
+    </w:p>
+    <w:p>
+      <w:pPr>
+        <w:pStyle w:val="a4"/>
+        <w:ind w:leftChars="0" w:left="1120"/>
+      </w:pPr>
+      <w:r>
+        <w:rPr>
+          <w:rFonts w:hint="eastAsia"/>
+        </w:rPr>
+        <w:t>[</w:t>
+      </w:r>
+      <w:r>
+        <w:t>How to distinguish two cases? 1. Different strings are in same line index in each panel 2. The string is in only one panel]</w:t>
+      </w:r>
+    </w:p>
+    <w:p>
+      <w:pPr>
+        <w:pStyle w:val="a4"/>
+        <w:ind w:leftChars="0" w:left="1120"/>
+      </w:pPr>
+      <w:r>
+        <w:rPr>
+          <w:rFonts w:hint="eastAsia"/>
+        </w:rPr>
+        <w:t>I</w:t>
+      </w:r>
+      <w:r>
+        <w:t xml:space="preserve">n the case 1, we multiply (-1) to the index of string. In the case 2, the string is stored in the panel which the string is in and the blank </w:t>
+      </w:r>
+      <w:proofErr w:type="gramStart"/>
+      <w:r>
+        <w:t>value(</w:t>
+      </w:r>
+      <w:proofErr w:type="gramEnd"/>
+      <w:r>
+        <w:t>0) is stored in another panel.</w:t>
+      </w:r>
+      <w:r>
+        <w:t xml:space="preserve"> This is for computing the start and end indices of blocks. When the getter function is called, returned data is the </w:t>
+      </w:r>
+      <w:proofErr w:type="spellStart"/>
+      <w:r>
+        <w:t>arraylist</w:t>
+      </w:r>
+      <w:proofErr w:type="spellEnd"/>
+      <w:r>
+        <w:t xml:space="preserve"> that all elements of left panel are changed to negative integer and all </w:t>
+      </w:r>
+      <w:r>
+        <w:t xml:space="preserve">elements </w:t>
+      </w:r>
+      <w:r>
+        <w:t>of right panel are changed to positive integer to distinguish two panel’s indices.</w:t>
+      </w:r>
+    </w:p>
+    <w:p>
+      <w:pPr>
+        <w:pStyle w:val="a4"/>
+        <w:ind w:leftChars="0" w:left="1120"/>
+      </w:pPr>
+      <w:r>
+        <w:t xml:space="preserve">[What data type would be returned </w:t>
+      </w:r>
+      <w:r>
+        <w:t xml:space="preserve">to Merge class </w:t>
+      </w:r>
+      <w:r>
+        <w:t>after compar</w:t>
+      </w:r>
+      <w:r>
+        <w:t xml:space="preserve">ing in </w:t>
+      </w:r>
+      <w:proofErr w:type="spellStart"/>
+      <w:r>
+        <w:t>FileComparator</w:t>
+      </w:r>
+      <w:proofErr w:type="spellEnd"/>
+      <w:r>
+        <w:t xml:space="preserve"> class</w:t>
+      </w:r>
+      <w:r>
+        <w:t>?]</w:t>
+      </w:r>
+    </w:p>
+    <w:p>
+      <w:pPr>
+        <w:pStyle w:val="a4"/>
+        <w:ind w:leftChars="0" w:left="1120"/>
+      </w:pPr>
+      <w:r>
+        <w:t xml:space="preserve">In </w:t>
+      </w:r>
+      <w:proofErr w:type="spellStart"/>
+      <w:r>
+        <w:t>FileComparator</w:t>
+      </w:r>
+      <w:proofErr w:type="spellEnd"/>
+      <w:r>
+        <w:t xml:space="preserve"> class, th</w:t>
+      </w:r>
+      <w:r>
+        <w:t xml:space="preserve">e difference of two panel is stored in each integer type </w:t>
+      </w:r>
+      <w:proofErr w:type="spellStart"/>
+      <w:r>
+        <w:t>arraylist</w:t>
+      </w:r>
+      <w:proofErr w:type="spellEnd"/>
+      <w:r>
+        <w:t xml:space="preserve"> a</w:t>
+      </w:r>
+      <w:r>
+        <w:t xml:space="preserve">nd the block, which store the block’s start and end index, is stored in </w:t>
+      </w:r>
+      <w:r>
+        <w:t xml:space="preserve">integer array type </w:t>
+      </w:r>
+      <w:proofErr w:type="spellStart"/>
+      <w:r>
+        <w:t>arraylist</w:t>
+      </w:r>
+      <w:proofErr w:type="spellEnd"/>
+      <w:r>
+        <w:t xml:space="preserve">. When merge call getter functions by </w:t>
+      </w:r>
+      <w:proofErr w:type="spellStart"/>
+      <w:r>
+        <w:t>FileComparator</w:t>
+      </w:r>
+      <w:proofErr w:type="spellEnd"/>
+      <w:r>
+        <w:t xml:space="preserve"> object, all elements in left panel’s </w:t>
+      </w:r>
+      <w:proofErr w:type="spellStart"/>
+      <w:r>
+        <w:t>arraylist</w:t>
+      </w:r>
+      <w:proofErr w:type="spellEnd"/>
+      <w:r>
+        <w:t xml:space="preserve"> are changed to negative integer, and all in right </w:t>
+      </w:r>
+      <w:proofErr w:type="gramStart"/>
+      <w:r>
+        <w:t>panel’s</w:t>
+      </w:r>
+      <w:proofErr w:type="gramEnd"/>
+      <w:r>
+        <w:t xml:space="preserve"> are changed to positive integer.</w:t>
+      </w:r>
+    </w:p>
+    <w:p>
+      <w:pPr>
+        <w:pStyle w:val="a4"/>
+        <w:ind w:leftChars="0" w:left="1120"/>
+      </w:pPr>
+      <w:r>
+        <w:rPr>
+          <w:rFonts w:hint="eastAsia"/>
+        </w:rPr>
+        <w:t>[</w:t>
+      </w:r>
+      <w:r>
+        <w:t>What data type would be returned after calling</w:t>
+      </w:r>
+      <w:r>
+        <w:t xml:space="preserve"> traverse</w:t>
+      </w:r>
       <w:r>
         <w:t xml:space="preserve"> function?]</w:t>
       </w:r>
@@ -873,7 +1150,7 @@
                     <pic:cNvPicPr/>
                   </pic:nvPicPr>
                   <pic:blipFill>
-                    <a:blip r:embed="rId11">
+                    <a:blip r:embed="rId16">
                       <a:extLst>
                         <a:ext uri="{28A0092B-C50C-407E-A947-70E740481C1C}">
                           <a14:useLocalDpi xmlns:a14="http://schemas.microsoft.com/office/drawing/2010/main" val="0"/>
@@ -981,6 +1258,9 @@
       </w:r>
       <w:proofErr w:type="spellEnd"/>
       <w:r>
+        <w:t>, Mode</w:t>
+      </w:r>
+      <w:r>
         <w:t xml:space="preserve">}, and </w:t>
       </w:r>
       <w:r>
@@ -1201,7 +1481,7 @@
                     <pic:cNvPicPr/>
                   </pic:nvPicPr>
                   <pic:blipFill>
-                    <a:blip r:embed="rId12">
+                    <a:blip r:embed="rId17">
                       <a:extLst>
                         <a:ext uri="{28A0092B-C50C-407E-A947-70E740481C1C}">
                           <a14:useLocalDpi xmlns:a14="http://schemas.microsoft.com/office/drawing/2010/main" val="0"/>

</xml_diff>